<commit_message>
final with no comments
</commit_message>
<xml_diff>
--- a/Report.docx
+++ b/Report.docx
@@ -267,7 +267,7 @@
                                       <w:sz w:val="36"/>
                                       <w:szCs w:val="36"/>
                                     </w:rPr>
-                                    <w:t xml:space="preserve"> works on both chrome and Firefox</w:t>
+                                    <w:t xml:space="preserve"> works o</w:t>
                                   </w:r>
                                   <w:r>
                                     <w:rPr>
@@ -276,7 +276,7 @@
                                       <w:sz w:val="36"/>
                                       <w:szCs w:val="36"/>
                                     </w:rPr>
-                                    <w:t xml:space="preserve"> (chrome testing prefered)</w:t>
+                                    <w:t>n cHROME (Chrome Testing prefered)</w:t>
                                   </w:r>
                                 </w:p>
                               </w:txbxContent>
@@ -420,7 +420,7 @@
                                 <w:sz w:val="36"/>
                                 <w:szCs w:val="36"/>
                               </w:rPr>
-                              <w:t xml:space="preserve"> works on both chrome and Firefox</w:t>
+                              <w:t xml:space="preserve"> works o</w:t>
                             </w:r>
                             <w:r>
                               <w:rPr>
@@ -429,7 +429,7 @@
                                 <w:sz w:val="36"/>
                                 <w:szCs w:val="36"/>
                               </w:rPr>
-                              <w:t xml:space="preserve"> (chrome testing prefered)</w:t>
+                              <w:t>n cHROME (Chrome Testing prefered)</w:t>
                             </w:r>
                           </w:p>
                         </w:txbxContent>
@@ -451,6 +451,299 @@
     </w:sdt>
     <w:p>
       <w:pPr>
+        <w:rPr>
+          <w:rFonts w:asciiTheme="majorHAnsi" w:eastAsiaTheme="majorEastAsia" w:hAnsiTheme="majorHAnsi" w:cstheme="majorBidi"/>
+          <w:color w:val="2F5496" w:themeColor="accent1" w:themeShade="BF"/>
+          <w:sz w:val="32"/>
+          <w:szCs w:val="32"/>
+        </w:rPr>
+      </w:pPr>
+      <w:r>
+        <w:rPr>
+          <w:rFonts w:asciiTheme="majorHAnsi" w:eastAsiaTheme="majorEastAsia" w:hAnsiTheme="majorHAnsi" w:cstheme="majorBidi"/>
+          <w:color w:val="2F5496" w:themeColor="accent1" w:themeShade="BF"/>
+          <w:sz w:val="32"/>
+          <w:szCs w:val="32"/>
+        </w:rPr>
+        <w:lastRenderedPageBreak/>
+        <w:t>Statement of Contributi</w:t>
+      </w:r>
+      <w:bookmarkStart w:id="0" w:name="_GoBack"/>
+      <w:bookmarkEnd w:id="0"/>
+      <w:r>
+        <w:rPr>
+          <w:rFonts w:asciiTheme="majorHAnsi" w:eastAsiaTheme="majorEastAsia" w:hAnsiTheme="majorHAnsi" w:cstheme="majorBidi"/>
+          <w:color w:val="2F5496" w:themeColor="accent1" w:themeShade="BF"/>
+          <w:sz w:val="32"/>
+          <w:szCs w:val="32"/>
+        </w:rPr>
+        <w:t>on</w:t>
+      </w:r>
+    </w:p>
+    <w:p>
+      <w:pPr>
+        <w:rPr>
+          <w:rFonts w:asciiTheme="majorHAnsi" w:eastAsiaTheme="majorEastAsia" w:hAnsiTheme="majorHAnsi" w:cstheme="majorBidi"/>
+          <w:color w:val="2F5496" w:themeColor="accent1" w:themeShade="BF"/>
+          <w:sz w:val="32"/>
+          <w:szCs w:val="32"/>
+        </w:rPr>
+      </w:pPr>
+      <w:r>
+        <w:rPr>
+          <w:rFonts w:asciiTheme="majorHAnsi" w:eastAsiaTheme="majorEastAsia" w:hAnsiTheme="majorHAnsi" w:cstheme="majorBidi"/>
+          <w:color w:val="2F5496" w:themeColor="accent1" w:themeShade="BF"/>
+          <w:sz w:val="32"/>
+          <w:szCs w:val="32"/>
+        </w:rPr>
+        <w:t>Stage 1:</w:t>
+      </w:r>
+    </w:p>
+    <w:tbl>
+      <w:tblPr>
+        <w:tblStyle w:val="TableGrid"/>
+        <w:tblW w:w="0" w:type="auto"/>
+        <w:tblLook w:val="04A0" w:firstRow="1" w:lastRow="0" w:firstColumn="1" w:lastColumn="0" w:noHBand="0" w:noVBand="1"/>
+      </w:tblPr>
+      <w:tblGrid>
+        <w:gridCol w:w="4508"/>
+        <w:gridCol w:w="4508"/>
+      </w:tblGrid>
+      <w:tr>
+        <w:tc>
+          <w:tcPr>
+            <w:tcW w:w="4508" w:type="dxa"/>
+          </w:tcPr>
+          <w:p>
+            <w:r>
+              <w:t>Name</w:t>
+            </w:r>
+          </w:p>
+        </w:tc>
+        <w:tc>
+          <w:tcPr>
+            <w:tcW w:w="4508" w:type="dxa"/>
+          </w:tcPr>
+          <w:p>
+            <w:r>
+              <w:t>Contribution</w:t>
+            </w:r>
+          </w:p>
+        </w:tc>
+      </w:tr>
+      <w:tr>
+        <w:tc>
+          <w:tcPr>
+            <w:tcW w:w="4508" w:type="dxa"/>
+          </w:tcPr>
+          <w:p>
+            <w:r>
+              <w:t>John Huynh</w:t>
+            </w:r>
+          </w:p>
+        </w:tc>
+        <w:tc>
+          <w:tcPr>
+            <w:tcW w:w="4508" w:type="dxa"/>
+          </w:tcPr>
+          <w:p>
+            <w:r>
+              <w:t>Individual Results Page, Registration Page</w:t>
+            </w:r>
+          </w:p>
+        </w:tc>
+      </w:tr>
+      <w:tr>
+        <w:tc>
+          <w:tcPr>
+            <w:tcW w:w="4508" w:type="dxa"/>
+          </w:tcPr>
+          <w:p>
+            <w:r>
+              <w:t xml:space="preserve">Kathrine </w:t>
+            </w:r>
+            <w:proofErr w:type="spellStart"/>
+            <w:r>
+              <w:t>Harijatna</w:t>
+            </w:r>
+            <w:proofErr w:type="spellEnd"/>
+          </w:p>
+        </w:tc>
+        <w:tc>
+          <w:tcPr>
+            <w:tcW w:w="4508" w:type="dxa"/>
+          </w:tcPr>
+          <w:p>
+            <w:r>
+              <w:t>Search Page, Search Results Page</w:t>
+            </w:r>
+          </w:p>
+        </w:tc>
+      </w:tr>
+    </w:tbl>
+    <w:p>
+      <w:pPr>
+        <w:rPr>
+          <w:rFonts w:asciiTheme="majorHAnsi" w:eastAsiaTheme="majorEastAsia" w:hAnsiTheme="majorHAnsi" w:cstheme="majorBidi"/>
+          <w:color w:val="2F5496" w:themeColor="accent1" w:themeShade="BF"/>
+          <w:sz w:val="32"/>
+          <w:szCs w:val="32"/>
+        </w:rPr>
+      </w:pPr>
+    </w:p>
+    <w:p>
+      <w:pPr>
+        <w:rPr>
+          <w:rFonts w:asciiTheme="majorHAnsi" w:eastAsiaTheme="majorEastAsia" w:hAnsiTheme="majorHAnsi" w:cstheme="majorBidi"/>
+          <w:color w:val="2F5496" w:themeColor="accent1" w:themeShade="BF"/>
+          <w:sz w:val="32"/>
+          <w:szCs w:val="32"/>
+        </w:rPr>
+      </w:pPr>
+      <w:r>
+        <w:rPr>
+          <w:rFonts w:asciiTheme="majorHAnsi" w:eastAsiaTheme="majorEastAsia" w:hAnsiTheme="majorHAnsi" w:cstheme="majorBidi"/>
+          <w:color w:val="2F5496" w:themeColor="accent1" w:themeShade="BF"/>
+          <w:sz w:val="32"/>
+          <w:szCs w:val="32"/>
+        </w:rPr>
+        <w:t>Stage 2</w:t>
+      </w:r>
+      <w:r>
+        <w:rPr>
+          <w:rFonts w:asciiTheme="majorHAnsi" w:eastAsiaTheme="majorEastAsia" w:hAnsiTheme="majorHAnsi" w:cstheme="majorBidi"/>
+          <w:color w:val="2F5496" w:themeColor="accent1" w:themeShade="BF"/>
+          <w:sz w:val="32"/>
+          <w:szCs w:val="32"/>
+        </w:rPr>
+        <w:t>:</w:t>
+      </w:r>
+    </w:p>
+    <w:tbl>
+      <w:tblPr>
+        <w:tblStyle w:val="TableGrid"/>
+        <w:tblW w:w="0" w:type="auto"/>
+        <w:tblLook w:val="04A0" w:firstRow="1" w:lastRow="0" w:firstColumn="1" w:lastColumn="0" w:noHBand="0" w:noVBand="1"/>
+      </w:tblPr>
+      <w:tblGrid>
+        <w:gridCol w:w="4508"/>
+        <w:gridCol w:w="4508"/>
+      </w:tblGrid>
+      <w:tr>
+        <w:tc>
+          <w:tcPr>
+            <w:tcW w:w="4508" w:type="dxa"/>
+          </w:tcPr>
+          <w:p>
+            <w:r>
+              <w:t>Name</w:t>
+            </w:r>
+          </w:p>
+        </w:tc>
+        <w:tc>
+          <w:tcPr>
+            <w:tcW w:w="4508" w:type="dxa"/>
+          </w:tcPr>
+          <w:p>
+            <w:r>
+              <w:t>Contribution</w:t>
+            </w:r>
+          </w:p>
+        </w:tc>
+      </w:tr>
+      <w:tr>
+        <w:tc>
+          <w:tcPr>
+            <w:tcW w:w="4508" w:type="dxa"/>
+          </w:tcPr>
+          <w:p>
+            <w:r>
+              <w:t>John Huynh</w:t>
+            </w:r>
+          </w:p>
+        </w:tc>
+        <w:tc>
+          <w:tcPr>
+            <w:tcW w:w="4508" w:type="dxa"/>
+          </w:tcPr>
+          <w:p>
+            <w:proofErr w:type="gramStart"/>
+            <w:r>
+              <w:t>All of</w:t>
+            </w:r>
+            <w:proofErr w:type="gramEnd"/>
+            <w:r>
+              <w:t xml:space="preserve"> the backend design</w:t>
+            </w:r>
+            <w:r>
+              <w:t>, Testing Plan and Report.</w:t>
+            </w:r>
+          </w:p>
+        </w:tc>
+      </w:tr>
+      <w:tr>
+        <w:tc>
+          <w:tcPr>
+            <w:tcW w:w="4508" w:type="dxa"/>
+          </w:tcPr>
+          <w:p>
+            <w:r>
+              <w:rPr>
+                <w:rFonts w:ascii="Segoe UI" w:hAnsi="Segoe UI" w:cs="Segoe UI"/>
+                <w:color w:val="333333"/>
+                <w:sz w:val="21"/>
+                <w:szCs w:val="21"/>
+                <w:shd w:val="clear" w:color="auto" w:fill="FFFFFF"/>
+              </w:rPr>
+              <w:t xml:space="preserve">Kathrine </w:t>
+            </w:r>
+            <w:proofErr w:type="spellStart"/>
+            <w:r>
+              <w:rPr>
+                <w:rFonts w:ascii="Segoe UI" w:hAnsi="Segoe UI" w:cs="Segoe UI"/>
+                <w:color w:val="333333"/>
+                <w:sz w:val="21"/>
+                <w:szCs w:val="21"/>
+                <w:shd w:val="clear" w:color="auto" w:fill="FFFFFF"/>
+              </w:rPr>
+              <w:t>Harijatna</w:t>
+            </w:r>
+            <w:proofErr w:type="spellEnd"/>
+          </w:p>
+        </w:tc>
+        <w:tc>
+          <w:tcPr>
+            <w:tcW w:w="4508" w:type="dxa"/>
+          </w:tcPr>
+          <w:p>
+            <w:r>
+              <w:t>Dropped out of subject (Zero contribution to backend)</w:t>
+            </w:r>
+          </w:p>
+        </w:tc>
+      </w:tr>
+    </w:tbl>
+    <w:p>
+      <w:pPr>
+        <w:rPr>
+          <w:rFonts w:asciiTheme="majorHAnsi" w:eastAsiaTheme="majorEastAsia" w:hAnsiTheme="majorHAnsi" w:cstheme="majorBidi"/>
+          <w:color w:val="2F5496" w:themeColor="accent1" w:themeShade="BF"/>
+          <w:sz w:val="32"/>
+          <w:szCs w:val="32"/>
+        </w:rPr>
+      </w:pPr>
+      <w:r>
+        <w:rPr>
+          <w:rFonts w:asciiTheme="majorHAnsi" w:eastAsiaTheme="majorEastAsia" w:hAnsiTheme="majorHAnsi" w:cstheme="majorBidi"/>
+          <w:color w:val="2F5496" w:themeColor="accent1" w:themeShade="BF"/>
+          <w:sz w:val="32"/>
+          <w:szCs w:val="32"/>
+        </w:rPr>
+        <w:br w:type="page"/>
+      </w:r>
+    </w:p>
+    <w:p>
+      <w:pPr>
         <w:pStyle w:val="Heading1"/>
       </w:pPr>
       <w:r>
@@ -475,27 +768,38 @@
       </w:r>
     </w:p>
     <w:p>
-      <w:hyperlink r:id="rId5" w:history="1">
-        <w:r>
-          <w:rPr>
-            <w:rStyle w:val="Hyperlink"/>
-          </w:rPr>
-          <w:t>https://cab230.sef.qut.edu.au/Students/n9154566/</w:t>
-        </w:r>
-      </w:hyperlink>
-    </w:p>
-    <w:p>
-      <w:hyperlink r:id="rId6" w:history="1">
-        <w:r>
-          <w:rPr>
-            <w:rStyle w:val="Hyperlink"/>
-          </w:rPr>
-          <w:t>https://cab230.sef.qut.edu.au/Students/n9154566/</w:t>
-        </w:r>
-      </w:hyperlink>
+      <w:r>
+        <w:t xml:space="preserve">(added a </w:t>
+      </w:r>
+      <w:proofErr w:type="spellStart"/>
+      <w:r>
+        <w:t>web.config</w:t>
+      </w:r>
+      <w:proofErr w:type="spellEnd"/>
+      <w:r>
+        <w:t xml:space="preserve"> file which sets the default page to </w:t>
+      </w:r>
+      <w:proofErr w:type="spellStart"/>
       <w:r>
         <w:t>search_page.php</w:t>
       </w:r>
+      <w:proofErr w:type="spellEnd"/>
+      <w:r>
+        <w:t>)</w:t>
+      </w:r>
+    </w:p>
+    <w:p>
+      <w:r>
+        <w:t>https://cab230.sef.qut.edu.au/Students/n9154566/</w:t>
+      </w:r>
+    </w:p>
+    <w:p>
+      <w:r>
+        <w:t>if that doesn’t work then use this website</w:t>
+      </w:r>
+      <w:r>
+        <w:t>:</w:t>
+      </w:r>
     </w:p>
     <w:p>
       <w:r>
@@ -503,16 +807,16 @@
           <w:noProof/>
         </w:rPr>
         <w:drawing>
-          <wp:anchor distT="0" distB="0" distL="114300" distR="114300" simplePos="0" relativeHeight="251660288" behindDoc="0" locked="0" layoutInCell="1" allowOverlap="1" wp14:anchorId="4347F3B2" wp14:editId="3A5CD645">
+          <wp:anchor distT="0" distB="0" distL="114300" distR="114300" simplePos="0" relativeHeight="251660288" behindDoc="0" locked="0" layoutInCell="1" allowOverlap="1" wp14:anchorId="4347F3B2" wp14:editId="6E17E2C0">
             <wp:simplePos x="0" y="0"/>
             <wp:positionH relativeFrom="column">
-              <wp:posOffset>-660372</wp:posOffset>
+              <wp:posOffset>-274955</wp:posOffset>
             </wp:positionH>
             <wp:positionV relativeFrom="paragraph">
-              <wp:posOffset>269102</wp:posOffset>
+              <wp:posOffset>286385</wp:posOffset>
             </wp:positionV>
-            <wp:extent cx="7115810" cy="3736340"/>
-            <wp:effectExtent l="0" t="0" r="8890" b="0"/>
+            <wp:extent cx="6019165" cy="3159760"/>
+            <wp:effectExtent l="0" t="0" r="635" b="2540"/>
             <wp:wrapSquare wrapText="bothSides"/>
             <wp:docPr id="1" name="Picture 1"/>
             <wp:cNvGraphicFramePr>
@@ -540,7 +844,7 @@
                   <pic:spPr>
                     <a:xfrm>
                       <a:off x="0" y="0"/>
-                      <a:ext cx="7115810" cy="3736340"/>
+                      <a:ext cx="6019165" cy="3159760"/>
                     </a:xfrm>
                     <a:prstGeom prst="rect">
                       <a:avLst/>
@@ -558,7 +862,14 @@
           </wp:anchor>
         </w:drawing>
       </w:r>
-    </w:p>
+      <w:r>
+        <w:t>https://cab230.sef.qut.edu.au/Students/n9154566/</w:t>
+      </w:r>
+      <w:r>
+        <w:t>search_page.php</w:t>
+      </w:r>
+    </w:p>
+    <w:p/>
     <w:p>
       <w:pPr>
         <w:pStyle w:val="Heading2"/>
@@ -617,9 +928,9 @@
         </w:rPr>
         <w:lastRenderedPageBreak/>
         <w:drawing>
-          <wp:inline distT="0" distB="0" distL="0" distR="0" wp14:anchorId="63D5934E" wp14:editId="17C80BD3">
-            <wp:extent cx="5731510" cy="2847975"/>
-            <wp:effectExtent l="0" t="0" r="2540" b="9525"/>
+          <wp:inline distT="0" distB="0" distL="0" distR="0" wp14:anchorId="63D5934E" wp14:editId="1DC6068C">
+            <wp:extent cx="5215831" cy="2591735"/>
+            <wp:effectExtent l="0" t="0" r="4445" b="0"/>
             <wp:docPr id="3" name="Picture 3"/>
             <wp:cNvGraphicFramePr>
               <a:graphicFrameLocks xmlns:a="http://schemas.openxmlformats.org/drawingml/2006/main" noChangeAspect="1"/>
@@ -640,7 +951,7 @@
                   <pic:spPr>
                     <a:xfrm>
                       <a:off x="0" y="0"/>
-                      <a:ext cx="5731510" cy="2847975"/>
+                      <a:ext cx="5242051" cy="2604764"/>
                     </a:xfrm>
                     <a:prstGeom prst="rect">
                       <a:avLst/>
@@ -658,18 +969,21 @@
         <w:pStyle w:val="Heading2"/>
       </w:pPr>
       <w:r>
-        <w:t>Login in as existing user</w:t>
-      </w:r>
-    </w:p>
-    <w:p>
-      <w:r>
         <w:rPr>
           <w:noProof/>
         </w:rPr>
         <w:drawing>
-          <wp:inline distT="0" distB="0" distL="0" distR="0" wp14:anchorId="3BB22603" wp14:editId="798E0A86">
-            <wp:extent cx="5731510" cy="2846070"/>
-            <wp:effectExtent l="0" t="0" r="2540" b="0"/>
+          <wp:anchor distT="0" distB="0" distL="114300" distR="114300" simplePos="0" relativeHeight="251662336" behindDoc="0" locked="0" layoutInCell="1" allowOverlap="1" wp14:anchorId="3BB22603" wp14:editId="05786A66">
+            <wp:simplePos x="0" y="0"/>
+            <wp:positionH relativeFrom="margin">
+              <wp:align>left</wp:align>
+            </wp:positionH>
+            <wp:positionV relativeFrom="paragraph">
+              <wp:posOffset>215900</wp:posOffset>
+            </wp:positionV>
+            <wp:extent cx="5154930" cy="2559050"/>
+            <wp:effectExtent l="0" t="0" r="7620" b="0"/>
+            <wp:wrapSquare wrapText="bothSides"/>
             <wp:docPr id="4" name="Picture 4"/>
             <wp:cNvGraphicFramePr>
               <a:graphicFrameLocks xmlns:a="http://schemas.openxmlformats.org/drawingml/2006/main" noChangeAspect="1"/>
@@ -682,7 +996,13 @@
                     <pic:cNvPicPr/>
                   </pic:nvPicPr>
                   <pic:blipFill>
-                    <a:blip r:embed="rId10"/>
+                    <a:blip r:embed="rId10" cstate="print">
+                      <a:extLst>
+                        <a:ext uri="{28A0092B-C50C-407E-A947-70E740481C1C}">
+                          <a14:useLocalDpi xmlns:a14="http://schemas.microsoft.com/office/drawing/2010/main" val="0"/>
+                        </a:ext>
+                      </a:extLst>
+                    </a:blip>
                     <a:stretch>
                       <a:fillRect/>
                     </a:stretch>
@@ -690,7 +1010,7 @@
                   <pic:spPr>
                     <a:xfrm>
                       <a:off x="0" y="0"/>
-                      <a:ext cx="5731510" cy="2846070"/>
+                      <a:ext cx="5162428" cy="2563012"/>
                     </a:xfrm>
                     <a:prstGeom prst="rect">
                       <a:avLst/>
@@ -699,20 +1019,43 @@
                 </pic:pic>
               </a:graphicData>
             </a:graphic>
-          </wp:inline>
+            <wp14:sizeRelH relativeFrom="margin">
+              <wp14:pctWidth>0</wp14:pctWidth>
+            </wp14:sizeRelH>
+            <wp14:sizeRelV relativeFrom="margin">
+              <wp14:pctHeight>0</wp14:pctHeight>
+            </wp14:sizeRelV>
+          </wp:anchor>
         </w:drawing>
       </w:r>
-    </w:p>
-    <w:p>
+      <w:r>
+        <w:t>Login in as existing user</w:t>
+      </w:r>
+    </w:p>
+    <w:p/>
+    <w:p/>
+    <w:p/>
+    <w:p/>
+    <w:p/>
+    <w:p/>
+    <w:p/>
+    <w:p/>
+    <w:p/>
+    <w:p>
+      <w:r>
+        <w:t>After the user has entered their credentials and it is successfully verified by the server then the user is redirected to the search page and the signup and login button have been changed to a sign out button.</w:t>
+      </w:r>
+      <w:r>
+        <w:br w:type="textWrapping" w:clear="all"/>
+      </w:r>
       <w:r>
         <w:rPr>
           <w:noProof/>
         </w:rPr>
-        <w:lastRenderedPageBreak/>
         <w:drawing>
-          <wp:inline distT="0" distB="0" distL="0" distR="0" wp14:anchorId="4BC03804" wp14:editId="2A87CCE5">
-            <wp:extent cx="5731510" cy="2854960"/>
-            <wp:effectExtent l="0" t="0" r="2540" b="2540"/>
+          <wp:inline distT="0" distB="0" distL="0" distR="0" wp14:anchorId="1B257EB6" wp14:editId="59F69561">
+            <wp:extent cx="5385423" cy="2682570"/>
+            <wp:effectExtent l="0" t="0" r="6350" b="3810"/>
             <wp:docPr id="5" name="Picture 5"/>
             <wp:cNvGraphicFramePr>
               <a:graphicFrameLocks xmlns:a="http://schemas.openxmlformats.org/drawingml/2006/main" noChangeAspect="1"/>
@@ -733,7 +1076,7 @@
                   <pic:spPr>
                     <a:xfrm>
                       <a:off x="0" y="0"/>
-                      <a:ext cx="5731510" cy="2854960"/>
+                      <a:ext cx="5439515" cy="2709514"/>
                     </a:xfrm>
                     <a:prstGeom prst="rect">
                       <a:avLst/>
@@ -750,12 +1093,8 @@
       <w:pPr>
         <w:pStyle w:val="Heading2"/>
       </w:pPr>
-    </w:p>
-    <w:p>
-      <w:pPr>
-        <w:pStyle w:val="Heading2"/>
-      </w:pPr>
-      <w:r>
+      <w:r>
+        <w:lastRenderedPageBreak/>
         <w:t>Logging out</w:t>
       </w:r>
     </w:p>
@@ -819,7 +1158,6 @@
         <w:rPr>
           <w:noProof/>
         </w:rPr>
-        <w:lastRenderedPageBreak/>
         <w:drawing>
           <wp:inline distT="0" distB="0" distL="0" distR="0" wp14:anchorId="788ED58E" wp14:editId="199AF6EF">
             <wp:extent cx="5731510" cy="2874645"/>
@@ -859,29 +1197,35 @@
     </w:p>
     <w:p/>
     <w:p/>
-    <w:p/>
-    <w:p/>
-    <w:p/>
-    <w:p/>
-    <w:p/>
+    <w:p>
+      <w:r>
+        <w:br w:type="page"/>
+      </w:r>
+    </w:p>
     <w:p>
       <w:pPr>
         <w:pStyle w:val="Heading2"/>
       </w:pPr>
       <w:r>
+        <w:lastRenderedPageBreak/>
         <w:t>Add a review</w:t>
       </w:r>
     </w:p>
     <w:p>
       <w:r>
+        <w:t>To add a review the user must be logged in if the user is not logged it in will show this screen.</w:t>
+      </w:r>
+    </w:p>
+    <w:p>
+      <w:r>
         <w:rPr>
           <w:noProof/>
         </w:rPr>
         <w:drawing>
-          <wp:inline distT="0" distB="0" distL="0" distR="0" wp14:anchorId="75DF1BC6" wp14:editId="254BE7B3">
-            <wp:extent cx="5731510" cy="2850515"/>
-            <wp:effectExtent l="0" t="0" r="2540" b="6985"/>
-            <wp:docPr id="20" name="Picture 20"/>
+          <wp:inline distT="0" distB="0" distL="0" distR="0" wp14:anchorId="55273B34" wp14:editId="26D8F8F6">
+            <wp:extent cx="4330778" cy="2177865"/>
+            <wp:effectExtent l="0" t="0" r="0" b="0"/>
+            <wp:docPr id="38" name="Picture 38"/>
             <wp:cNvGraphicFramePr>
               <a:graphicFrameLocks xmlns:a="http://schemas.openxmlformats.org/drawingml/2006/main" noChangeAspect="1"/>
             </wp:cNvGraphicFramePr>
@@ -901,7 +1245,7 @@
                   <pic:spPr>
                     <a:xfrm>
                       <a:off x="0" y="0"/>
-                      <a:ext cx="5731510" cy="2850515"/>
+                      <a:ext cx="4352609" cy="2188843"/>
                     </a:xfrm>
                     <a:prstGeom prst="rect">
                       <a:avLst/>
@@ -915,19 +1259,28 @@
       </w:r>
     </w:p>
     <w:p>
-      <w:pPr>
-        <w:pStyle w:val="Heading2"/>
-      </w:pPr>
+      <w:r>
+        <w:t xml:space="preserve">If they are logged </w:t>
+      </w:r>
+      <w:proofErr w:type="gramStart"/>
+      <w:r>
+        <w:t>in</w:t>
+      </w:r>
+      <w:proofErr w:type="gramEnd"/>
+      <w:r>
+        <w:t xml:space="preserve"> then they can type a review.</w:t>
+      </w:r>
+    </w:p>
+    <w:p>
       <w:r>
         <w:rPr>
           <w:noProof/>
         </w:rPr>
-        <w:lastRenderedPageBreak/>
         <w:drawing>
-          <wp:inline distT="0" distB="0" distL="0" distR="0" wp14:anchorId="6A1B7525" wp14:editId="676B831D">
-            <wp:extent cx="5731510" cy="2868930"/>
-            <wp:effectExtent l="0" t="0" r="2540" b="7620"/>
-            <wp:docPr id="21" name="Picture 21"/>
+          <wp:inline distT="0" distB="0" distL="0" distR="0" wp14:anchorId="75DF1BC6" wp14:editId="5132A2C9">
+            <wp:extent cx="4330700" cy="2153835"/>
+            <wp:effectExtent l="0" t="0" r="0" b="0"/>
+            <wp:docPr id="20" name="Picture 20"/>
             <wp:cNvGraphicFramePr>
               <a:graphicFrameLocks xmlns:a="http://schemas.openxmlformats.org/drawingml/2006/main" noChangeAspect="1"/>
             </wp:cNvGraphicFramePr>
@@ -947,7 +1300,7 @@
                   <pic:spPr>
                     <a:xfrm>
                       <a:off x="0" y="0"/>
-                      <a:ext cx="5731510" cy="2868930"/>
+                      <a:ext cx="4358772" cy="2167797"/>
                     </a:xfrm>
                     <a:prstGeom prst="rect">
                       <a:avLst/>
@@ -961,33 +1314,23 @@
       </w:r>
     </w:p>
     <w:p>
+      <w:r>
+        <w:t>Here the output of the review being posted on the site.</w:t>
+      </w:r>
+    </w:p>
+    <w:p>
       <w:pPr>
         <w:pStyle w:val="Heading2"/>
       </w:pPr>
-    </w:p>
-    <w:p>
-      <w:pPr>
-        <w:pStyle w:val="Heading2"/>
-      </w:pPr>
-    </w:p>
-    <w:p>
-      <w:pPr>
-        <w:pStyle w:val="Heading2"/>
-      </w:pPr>
-      <w:r>
-        <w:t>Searching for an item that exists in the database</w:t>
-      </w:r>
-    </w:p>
-    <w:p>
       <w:r>
         <w:rPr>
           <w:noProof/>
         </w:rPr>
         <w:drawing>
-          <wp:inline distT="0" distB="0" distL="0" distR="0" wp14:anchorId="27E2BA72" wp14:editId="2CCE6D6E">
-            <wp:extent cx="5731510" cy="2856865"/>
-            <wp:effectExtent l="0" t="0" r="2540" b="635"/>
-            <wp:docPr id="6" name="Picture 6"/>
+          <wp:inline distT="0" distB="0" distL="0" distR="0" wp14:anchorId="6A1B7525" wp14:editId="0C53A8AE">
+            <wp:extent cx="4431755" cy="2218332"/>
+            <wp:effectExtent l="0" t="0" r="6985" b="0"/>
+            <wp:docPr id="21" name="Picture 21"/>
             <wp:cNvGraphicFramePr>
               <a:graphicFrameLocks xmlns:a="http://schemas.openxmlformats.org/drawingml/2006/main" noChangeAspect="1"/>
             </wp:cNvGraphicFramePr>
@@ -1007,7 +1350,7 @@
                   <pic:spPr>
                     <a:xfrm>
                       <a:off x="0" y="0"/>
-                      <a:ext cx="5731510" cy="2856865"/>
+                      <a:ext cx="4462339" cy="2233641"/>
                     </a:xfrm>
                     <a:prstGeom prst="rect">
                       <a:avLst/>
@@ -1021,16 +1364,47 @@
       </w:r>
     </w:p>
     <w:p>
+      <w:pPr>
+        <w:pStyle w:val="Heading2"/>
+      </w:pPr>
+    </w:p>
+    <w:p>
+      <w:r>
+        <w:br w:type="page"/>
+      </w:r>
+    </w:p>
+    <w:p>
+      <w:pPr>
+        <w:pStyle w:val="Heading2"/>
+      </w:pPr>
+      <w:r>
+        <w:lastRenderedPageBreak/>
+        <w:t>Valid input for writing a review</w:t>
+      </w:r>
+    </w:p>
+    <w:p>
+      <w:r>
+        <w:t>For a valid input for the review both a rating and a review description must be filled if one of them isn’t filled then it will shout an error as shown in the screenshots below.</w:t>
+      </w:r>
+    </w:p>
+    <w:p>
       <w:r>
         <w:rPr>
           <w:noProof/>
         </w:rPr>
-        <w:lastRenderedPageBreak/>
         <w:drawing>
-          <wp:inline distT="0" distB="0" distL="0" distR="0" wp14:anchorId="1562420B" wp14:editId="6F0A8710">
-            <wp:extent cx="5731510" cy="2861310"/>
-            <wp:effectExtent l="0" t="0" r="2540" b="0"/>
-            <wp:docPr id="7" name="Picture 7"/>
+          <wp:anchor distT="0" distB="0" distL="114300" distR="114300" simplePos="0" relativeHeight="251663360" behindDoc="0" locked="0" layoutInCell="1" allowOverlap="1" wp14:anchorId="52784DEA" wp14:editId="29A9411D">
+            <wp:simplePos x="914400" y="1598798"/>
+            <wp:positionH relativeFrom="column">
+              <wp:align>left</wp:align>
+            </wp:positionH>
+            <wp:positionV relativeFrom="paragraph">
+              <wp:align>top</wp:align>
+            </wp:positionV>
+            <wp:extent cx="5222739" cy="2617156"/>
+            <wp:effectExtent l="0" t="0" r="0" b="0"/>
+            <wp:wrapSquare wrapText="bothSides"/>
+            <wp:docPr id="36" name="Picture 36"/>
             <wp:cNvGraphicFramePr>
               <a:graphicFrameLocks xmlns:a="http://schemas.openxmlformats.org/drawingml/2006/main" noChangeAspect="1"/>
             </wp:cNvGraphicFramePr>
@@ -1042,7 +1416,13 @@
                     <pic:cNvPicPr/>
                   </pic:nvPicPr>
                   <pic:blipFill>
-                    <a:blip r:embed="rId17"/>
+                    <a:blip r:embed="rId17" cstate="print">
+                      <a:extLst>
+                        <a:ext uri="{28A0092B-C50C-407E-A947-70E740481C1C}">
+                          <a14:useLocalDpi xmlns:a14="http://schemas.microsoft.com/office/drawing/2010/main" val="0"/>
+                        </a:ext>
+                      </a:extLst>
+                    </a:blip>
                     <a:stretch>
                       <a:fillRect/>
                     </a:stretch>
@@ -1050,7 +1430,7 @@
                   <pic:spPr>
                     <a:xfrm>
                       <a:off x="0" y="0"/>
-                      <a:ext cx="5731510" cy="2861310"/>
+                      <a:ext cx="5222739" cy="2617156"/>
                     </a:xfrm>
                     <a:prstGeom prst="rect">
                       <a:avLst/>
@@ -1059,18 +1439,22 @@
                 </pic:pic>
               </a:graphicData>
             </a:graphic>
-          </wp:inline>
+          </wp:anchor>
         </w:drawing>
       </w:r>
     </w:p>
     <w:p/>
     <w:p/>
-    <w:p>
-      <w:pPr>
-        <w:pStyle w:val="Heading2"/>
-      </w:pPr>
-      <w:r>
-        <w:t>Searching for an item that doesn’t not exist in the database</w:t>
+    <w:p/>
+    <w:p/>
+    <w:p/>
+    <w:p/>
+    <w:p/>
+    <w:p/>
+    <w:p/>
+    <w:p>
+      <w:r>
+        <w:t>In this case the was no rating selected so when the user submitted it spitted out an error message and their review wasn’t added to the database.</w:t>
       </w:r>
     </w:p>
     <w:p>
@@ -1079,10 +1463,10 @@
           <w:noProof/>
         </w:rPr>
         <w:drawing>
-          <wp:inline distT="0" distB="0" distL="0" distR="0" wp14:anchorId="2B83DADF" wp14:editId="34E18D61">
-            <wp:extent cx="5731510" cy="2844800"/>
-            <wp:effectExtent l="0" t="0" r="2540" b="0"/>
-            <wp:docPr id="8" name="Picture 8"/>
+          <wp:inline distT="0" distB="0" distL="0" distR="0" wp14:anchorId="542F7315" wp14:editId="7BFC2DF4">
+            <wp:extent cx="5239177" cy="2625394"/>
+            <wp:effectExtent l="0" t="0" r="0" b="3810"/>
+            <wp:docPr id="37" name="Picture 37"/>
             <wp:cNvGraphicFramePr>
               <a:graphicFrameLocks xmlns:a="http://schemas.openxmlformats.org/drawingml/2006/main" noChangeAspect="1"/>
             </wp:cNvGraphicFramePr>
@@ -1102,7 +1486,7 @@
                   <pic:spPr>
                     <a:xfrm>
                       <a:off x="0" y="0"/>
-                      <a:ext cx="5731510" cy="2844800"/>
+                      <a:ext cx="5259011" cy="2635333"/>
                     </a:xfrm>
                     <a:prstGeom prst="rect">
                       <a:avLst/>
@@ -1117,15 +1501,41 @@
     </w:p>
     <w:p>
       <w:r>
+        <w:br w:type="page"/>
+      </w:r>
+    </w:p>
+    <w:p>
+      <w:pPr>
+        <w:pStyle w:val="Heading2"/>
+      </w:pPr>
+      <w:r>
+        <w:lastRenderedPageBreak/>
+        <w:t>Searching for an item that exists in the database</w:t>
+      </w:r>
+    </w:p>
+    <w:p>
+      <w:r>
+        <w:t xml:space="preserve">This test case we are searching for an item that exist in the database in this case it is </w:t>
+      </w:r>
+      <w:proofErr w:type="spellStart"/>
+      <w:r>
+        <w:t>annerley</w:t>
+      </w:r>
+      <w:proofErr w:type="spellEnd"/>
+      <w:r>
+        <w:t>.</w:t>
+      </w:r>
+    </w:p>
+    <w:p>
+      <w:r>
         <w:rPr>
           <w:noProof/>
         </w:rPr>
-        <w:lastRenderedPageBreak/>
         <w:drawing>
-          <wp:inline distT="0" distB="0" distL="0" distR="0" wp14:anchorId="56EC3F08" wp14:editId="3B934AD9">
-            <wp:extent cx="5731510" cy="2852420"/>
-            <wp:effectExtent l="0" t="0" r="2540" b="5080"/>
-            <wp:docPr id="9" name="Picture 9"/>
+          <wp:inline distT="0" distB="0" distL="0" distR="0" wp14:anchorId="27E2BA72" wp14:editId="2CCE6D6E">
+            <wp:extent cx="5731510" cy="2856865"/>
+            <wp:effectExtent l="0" t="0" r="2540" b="635"/>
+            <wp:docPr id="6" name="Picture 6"/>
             <wp:cNvGraphicFramePr>
               <a:graphicFrameLocks xmlns:a="http://schemas.openxmlformats.org/drawingml/2006/main" noChangeAspect="1"/>
             </wp:cNvGraphicFramePr>
@@ -1145,7 +1555,7 @@
                   <pic:spPr>
                     <a:xfrm>
                       <a:off x="0" y="0"/>
-                      <a:ext cx="5731510" cy="2852420"/>
+                      <a:ext cx="5731510" cy="2856865"/>
                     </a:xfrm>
                     <a:prstGeom prst="rect">
                       <a:avLst/>
@@ -1159,11 +1569,8 @@
       </w:r>
     </w:p>
     <w:p>
-      <w:pPr>
-        <w:pStyle w:val="Heading2"/>
-      </w:pPr>
-      <w:r>
-        <w:t>Individual item page</w:t>
+      <w:r>
+        <w:t>The results it shows are then displayed so the user can see.</w:t>
       </w:r>
     </w:p>
     <w:p>
@@ -1172,10 +1579,10 @@
           <w:noProof/>
         </w:rPr>
         <w:drawing>
-          <wp:inline distT="0" distB="0" distL="0" distR="0" wp14:anchorId="3B753371" wp14:editId="77BEB3E6">
-            <wp:extent cx="5731510" cy="2856865"/>
-            <wp:effectExtent l="0" t="0" r="2540" b="635"/>
-            <wp:docPr id="10" name="Picture 10"/>
+          <wp:inline distT="0" distB="0" distL="0" distR="0" wp14:anchorId="1562420B" wp14:editId="6F0A8710">
+            <wp:extent cx="5731510" cy="2861310"/>
+            <wp:effectExtent l="0" t="0" r="2540" b="0"/>
+            <wp:docPr id="7" name="Picture 7"/>
             <wp:cNvGraphicFramePr>
               <a:graphicFrameLocks xmlns:a="http://schemas.openxmlformats.org/drawingml/2006/main" noChangeAspect="1"/>
             </wp:cNvGraphicFramePr>
@@ -1195,7 +1602,7 @@
                   <pic:spPr>
                     <a:xfrm>
                       <a:off x="0" y="0"/>
-                      <a:ext cx="5731510" cy="2856865"/>
+                      <a:ext cx="5731510" cy="2861310"/>
                     </a:xfrm>
                     <a:prstGeom prst="rect">
                       <a:avLst/>
@@ -1208,14 +1615,30 @@
         </w:drawing>
       </w:r>
     </w:p>
+    <w:p/>
+    <w:p>
+      <w:r>
+        <w:br w:type="page"/>
+      </w:r>
+    </w:p>
     <w:p>
       <w:pPr>
         <w:pStyle w:val="Heading2"/>
       </w:pPr>
       <w:r>
         <w:lastRenderedPageBreak/>
-        <w:t>A user not being able to register with invalid data including examples of invalid numeric, alphabetic, and email</w:t>
-      </w:r>
+        <w:t>Searching for an item that doesn’t not exist in the database</w:t>
+      </w:r>
+    </w:p>
+    <w:p>
+      <w:r>
+        <w:t xml:space="preserve">In this test case we are searching for an item that doesn’t exist in the database which is </w:t>
+      </w:r>
+      <w:proofErr w:type="spellStart"/>
+      <w:r>
+        <w:t>sydney</w:t>
+      </w:r>
+      <w:proofErr w:type="spellEnd"/>
     </w:p>
     <w:p>
       <w:r>
@@ -1223,10 +1646,10 @@
           <w:noProof/>
         </w:rPr>
         <w:drawing>
-          <wp:inline distT="0" distB="0" distL="0" distR="0" wp14:anchorId="6D8B1805" wp14:editId="561F772A">
-            <wp:extent cx="5731510" cy="2837180"/>
-            <wp:effectExtent l="0" t="0" r="2540" b="1270"/>
-            <wp:docPr id="12" name="Picture 12"/>
+          <wp:inline distT="0" distB="0" distL="0" distR="0" wp14:anchorId="2B83DADF" wp14:editId="34E18D61">
+            <wp:extent cx="5731510" cy="2844800"/>
+            <wp:effectExtent l="0" t="0" r="2540" b="0"/>
+            <wp:docPr id="8" name="Picture 8"/>
             <wp:cNvGraphicFramePr>
               <a:graphicFrameLocks xmlns:a="http://schemas.openxmlformats.org/drawingml/2006/main" noChangeAspect="1"/>
             </wp:cNvGraphicFramePr>
@@ -1246,7 +1669,7 @@
                   <pic:spPr>
                     <a:xfrm>
                       <a:off x="0" y="0"/>
-                      <a:ext cx="5731510" cy="2837180"/>
+                      <a:ext cx="5731510" cy="2844800"/>
                     </a:xfrm>
                     <a:prstGeom prst="rect">
                       <a:avLst/>
@@ -1261,14 +1684,27 @@
     </w:p>
     <w:p>
       <w:r>
+        <w:t xml:space="preserve">Then shows that there are no results in the search results page which will then redirect to the search </w:t>
+      </w:r>
+      <w:proofErr w:type="gramStart"/>
+      <w:r>
+        <w:t>page</w:t>
+      </w:r>
+      <w:proofErr w:type="gramEnd"/>
+      <w:r>
+        <w:t xml:space="preserve"> so the user can perform another search.</w:t>
+      </w:r>
+    </w:p>
+    <w:p>
+      <w:r>
         <w:rPr>
           <w:noProof/>
         </w:rPr>
         <w:drawing>
-          <wp:inline distT="0" distB="0" distL="0" distR="0" wp14:anchorId="42189477" wp14:editId="7EB464EC">
-            <wp:extent cx="5731510" cy="2840355"/>
-            <wp:effectExtent l="0" t="0" r="2540" b="0"/>
-            <wp:docPr id="13" name="Picture 13"/>
+          <wp:inline distT="0" distB="0" distL="0" distR="0" wp14:anchorId="56EC3F08" wp14:editId="3B934AD9">
+            <wp:extent cx="5731510" cy="2852420"/>
+            <wp:effectExtent l="0" t="0" r="2540" b="5080"/>
+            <wp:docPr id="9" name="Picture 9"/>
             <wp:cNvGraphicFramePr>
               <a:graphicFrameLocks xmlns:a="http://schemas.openxmlformats.org/drawingml/2006/main" noChangeAspect="1"/>
             </wp:cNvGraphicFramePr>
@@ -1288,7 +1724,7 @@
                   <pic:spPr>
                     <a:xfrm>
                       <a:off x="0" y="0"/>
-                      <a:ext cx="5731510" cy="2840355"/>
+                      <a:ext cx="5731510" cy="2852420"/>
                     </a:xfrm>
                     <a:prstGeom prst="rect">
                       <a:avLst/>
@@ -1302,12 +1738,17 @@
       </w:r>
     </w:p>
     <w:p>
+      <w:r>
+        <w:br w:type="page"/>
+      </w:r>
+    </w:p>
+    <w:p>
       <w:pPr>
         <w:pStyle w:val="Heading2"/>
       </w:pPr>
       <w:r>
         <w:lastRenderedPageBreak/>
-        <w:t>Attempts to use a cross site scripting attack that are unsuccessful</w:t>
+        <w:t>Individual item page</w:t>
       </w:r>
     </w:p>
     <w:p>
@@ -1316,10 +1757,10 @@
           <w:noProof/>
         </w:rPr>
         <w:drawing>
-          <wp:inline distT="0" distB="0" distL="0" distR="0" wp14:anchorId="2EC9F96B" wp14:editId="7A2C64FB">
-            <wp:extent cx="5731510" cy="2712720"/>
-            <wp:effectExtent l="0" t="0" r="2540" b="0"/>
-            <wp:docPr id="14" name="Picture 14"/>
+          <wp:inline distT="0" distB="0" distL="0" distR="0" wp14:anchorId="3B753371" wp14:editId="77BEB3E6">
+            <wp:extent cx="5731510" cy="2856865"/>
+            <wp:effectExtent l="0" t="0" r="2540" b="635"/>
+            <wp:docPr id="10" name="Picture 10"/>
             <wp:cNvGraphicFramePr>
               <a:graphicFrameLocks xmlns:a="http://schemas.openxmlformats.org/drawingml/2006/main" noChangeAspect="1"/>
             </wp:cNvGraphicFramePr>
@@ -1339,7 +1780,7 @@
                   <pic:spPr>
                     <a:xfrm>
                       <a:off x="0" y="0"/>
-                      <a:ext cx="5731510" cy="2712720"/>
+                      <a:ext cx="5731510" cy="2856865"/>
                     </a:xfrm>
                     <a:prstGeom prst="rect">
                       <a:avLst/>
@@ -1354,14 +1795,32 @@
     </w:p>
     <w:p>
       <w:r>
+        <w:t>This page shows the individual item page</w:t>
+      </w:r>
+    </w:p>
+    <w:p>
+      <w:pPr>
+        <w:pStyle w:val="Heading2"/>
+      </w:pPr>
+      <w:r>
+        <w:t>A user not being able to register with invalid data including examples of invalid numeric, alphabetic, and email</w:t>
+      </w:r>
+    </w:p>
+    <w:p>
+      <w:r>
+        <w:t>This test cases we are testing if the registration form has validation by entering values that aren’t allowed in these boxes or invalid dates or mismatched passwords.</w:t>
+      </w:r>
+    </w:p>
+    <w:p>
+      <w:r>
         <w:rPr>
           <w:noProof/>
         </w:rPr>
         <w:drawing>
-          <wp:inline distT="0" distB="0" distL="0" distR="0" wp14:anchorId="36ABB468" wp14:editId="4EC15F9F">
-            <wp:extent cx="5731510" cy="2856865"/>
-            <wp:effectExtent l="0" t="0" r="2540" b="635"/>
-            <wp:docPr id="15" name="Picture 15"/>
+          <wp:inline distT="0" distB="0" distL="0" distR="0" wp14:anchorId="6D8B1805" wp14:editId="561F772A">
+            <wp:extent cx="5731510" cy="2837180"/>
+            <wp:effectExtent l="0" t="0" r="2540" b="1270"/>
+            <wp:docPr id="12" name="Picture 12"/>
             <wp:cNvGraphicFramePr>
               <a:graphicFrameLocks xmlns:a="http://schemas.openxmlformats.org/drawingml/2006/main" noChangeAspect="1"/>
             </wp:cNvGraphicFramePr>
@@ -1381,7 +1840,7 @@
                   <pic:spPr>
                     <a:xfrm>
                       <a:off x="0" y="0"/>
-                      <a:ext cx="5731510" cy="2856865"/>
+                      <a:ext cx="5731510" cy="2837180"/>
                     </a:xfrm>
                     <a:prstGeom prst="rect">
                       <a:avLst/>
@@ -1394,38 +1853,23 @@
         </w:drawing>
       </w:r>
     </w:p>
-    <w:p>
-      <w:pPr>
-        <w:pStyle w:val="Heading2"/>
-      </w:pPr>
-      <w:r>
-        <w:t xml:space="preserve">Attempts to use </w:t>
-      </w:r>
-      <w:proofErr w:type="gramStart"/>
-      <w:r>
-        <w:t>a</w:t>
-      </w:r>
-      <w:proofErr w:type="gramEnd"/>
-      <w:r>
-        <w:t xml:space="preserve"> SQL attack that are unsuccessful</w:t>
-      </w:r>
-    </w:p>
     <w:p/>
     <w:p/>
     <w:p/>
     <w:p/>
     <w:p/>
-    <w:p/>
-    <w:p/>
-    <w:p/>
-    <w:p/>
-    <w:p/>
-    <w:p>
-      <w:pPr>
-        <w:pStyle w:val="Heading2"/>
-      </w:pPr>
-      <w:r>
-        <w:t>A user not being able to log in if they are not registered</w:t>
+    <w:p>
+      <w:r>
+        <w:lastRenderedPageBreak/>
+        <w:t xml:space="preserve">After submitted the form it then </w:t>
+      </w:r>
+      <w:proofErr w:type="gramStart"/>
+      <w:r>
+        <w:t>display</w:t>
+      </w:r>
+      <w:proofErr w:type="gramEnd"/>
+      <w:r>
+        <w:t xml:space="preserve"> these errors that the user needs to correct before they can become a registered user.</w:t>
       </w:r>
     </w:p>
     <w:p>
@@ -1434,10 +1878,10 @@
           <w:noProof/>
         </w:rPr>
         <w:drawing>
-          <wp:inline distT="0" distB="0" distL="0" distR="0" wp14:anchorId="01C05305" wp14:editId="4FE87238">
-            <wp:extent cx="5731510" cy="2872105"/>
-            <wp:effectExtent l="0" t="0" r="2540" b="4445"/>
-            <wp:docPr id="11" name="Picture 11"/>
+          <wp:inline distT="0" distB="0" distL="0" distR="0" wp14:anchorId="42189477" wp14:editId="7EB464EC">
+            <wp:extent cx="5731510" cy="2840355"/>
+            <wp:effectExtent l="0" t="0" r="2540" b="0"/>
+            <wp:docPr id="13" name="Picture 13"/>
             <wp:cNvGraphicFramePr>
               <a:graphicFrameLocks xmlns:a="http://schemas.openxmlformats.org/drawingml/2006/main" noChangeAspect="1"/>
             </wp:cNvGraphicFramePr>
@@ -1457,7 +1901,7 @@
                   <pic:spPr>
                     <a:xfrm>
                       <a:off x="0" y="0"/>
-                      <a:ext cx="5731510" cy="2872105"/>
+                      <a:ext cx="5731510" cy="2840355"/>
                     </a:xfrm>
                     <a:prstGeom prst="rect">
                       <a:avLst/>
@@ -1471,15 +1915,28 @@
       </w:r>
     </w:p>
     <w:p>
+      <w:pPr>
+        <w:pStyle w:val="Heading2"/>
+      </w:pPr>
+      <w:r>
+        <w:t>Attempts to use a cross site scripting attack that are unsuccessful</w:t>
+      </w:r>
+    </w:p>
+    <w:p>
+      <w:r>
+        <w:t>In this test cases we are demonstrating XSS attacks a common entry point for our web application is writing scripts in the review page. As if successful then when the user clicks on the page a script will be executed.</w:t>
+      </w:r>
+    </w:p>
+    <w:p>
       <w:r>
         <w:rPr>
           <w:noProof/>
         </w:rPr>
         <w:drawing>
-          <wp:inline distT="0" distB="0" distL="0" distR="0" wp14:anchorId="746A3E2F" wp14:editId="0E2D3E29">
-            <wp:extent cx="5731510" cy="2843530"/>
+          <wp:inline distT="0" distB="0" distL="0" distR="0" wp14:anchorId="2EC9F96B" wp14:editId="7A2C64FB">
+            <wp:extent cx="5731510" cy="2712720"/>
             <wp:effectExtent l="0" t="0" r="2540" b="0"/>
-            <wp:docPr id="16" name="Picture 16"/>
+            <wp:docPr id="14" name="Picture 14"/>
             <wp:cNvGraphicFramePr>
               <a:graphicFrameLocks xmlns:a="http://schemas.openxmlformats.org/drawingml/2006/main" noChangeAspect="1"/>
             </wp:cNvGraphicFramePr>
@@ -1499,7 +1956,7 @@
                   <pic:spPr>
                     <a:xfrm>
                       <a:off x="0" y="0"/>
-                      <a:ext cx="5731510" cy="2843530"/>
+                      <a:ext cx="5731510" cy="2712720"/>
                     </a:xfrm>
                     <a:prstGeom prst="rect">
                       <a:avLst/>
@@ -1513,78 +1970,30 @@
       </w:r>
     </w:p>
     <w:p>
-      <w:pPr>
-        <w:pStyle w:val="Heading2"/>
-      </w:pPr>
-    </w:p>
-    <w:p>
-      <w:pPr>
-        <w:pStyle w:val="Heading2"/>
-      </w:pPr>
-    </w:p>
-    <w:p>
-      <w:pPr>
-        <w:pStyle w:val="Heading2"/>
-      </w:pPr>
-    </w:p>
-    <w:p>
-      <w:pPr>
-        <w:pStyle w:val="Heading2"/>
-      </w:pPr>
-    </w:p>
-    <w:p>
-      <w:pPr>
-        <w:pStyle w:val="Heading2"/>
-      </w:pPr>
-    </w:p>
-    <w:p>
-      <w:pPr>
-        <w:pStyle w:val="Heading2"/>
-      </w:pPr>
-    </w:p>
-    <w:p>
-      <w:pPr>
-        <w:pStyle w:val="Heading2"/>
-      </w:pPr>
-    </w:p>
-    <w:p>
-      <w:pPr>
-        <w:pStyle w:val="Heading2"/>
-      </w:pPr>
-    </w:p>
-    <w:p/>
-    <w:p/>
-    <w:p>
-      <w:pPr>
-        <w:pStyle w:val="Heading2"/>
-      </w:pPr>
-      <w:r>
+      <w:r>
+        <w:t>Upon performing the XSS attack it is unsuccessful as instead of executing a script in printing the</w:t>
+      </w:r>
+      <w:r>
+        <w:t xml:space="preserve"> script in the html docum</w:t>
+      </w:r>
+      <w:r>
+        <w:t>ent</w:t>
+      </w:r>
+      <w:r>
+        <w:t xml:space="preserve"> hence not executing it.</w:t>
+      </w:r>
+    </w:p>
+    <w:p>
+      <w:r>
+        <w:rPr>
+          <w:noProof/>
+        </w:rPr>
         <w:lastRenderedPageBreak/>
-        <w:t>Add on #3 Mobile Ready Design</w:t>
-      </w:r>
-    </w:p>
-    <w:p>
-      <w:pPr>
-        <w:pStyle w:val="Heading3"/>
-      </w:pPr>
-      <w:r>
-        <w:t>Evidence of site operating gracefully in multiple resolutions</w:t>
-      </w:r>
-    </w:p>
-    <w:p/>
-    <w:p>
-      <w:pPr>
-        <w:jc w:val="center"/>
-      </w:pPr>
-      <w:r>
-        <w:rPr>
-          <w:noProof/>
-        </w:rPr>
         <w:drawing>
-          <wp:inline distT="0" distB="0" distL="0" distR="0" wp14:anchorId="52A84523" wp14:editId="5C30293D">
-            <wp:extent cx="4628099" cy="6281570"/>
-            <wp:effectExtent l="0" t="0" r="1270" b="5080"/>
-            <wp:docPr id="17" name="Picture 17"/>
+          <wp:inline distT="0" distB="0" distL="0" distR="0" wp14:anchorId="36ABB468" wp14:editId="4EC15F9F">
+            <wp:extent cx="5731510" cy="2856865"/>
+            <wp:effectExtent l="0" t="0" r="2540" b="635"/>
+            <wp:docPr id="15" name="Picture 15"/>
             <wp:cNvGraphicFramePr>
               <a:graphicFrameLocks xmlns:a="http://schemas.openxmlformats.org/drawingml/2006/main" noChangeAspect="1"/>
             </wp:cNvGraphicFramePr>
@@ -1604,7 +2013,7 @@
                   <pic:spPr>
                     <a:xfrm>
                       <a:off x="0" y="0"/>
-                      <a:ext cx="4652850" cy="6315164"/>
+                      <a:ext cx="5731510" cy="2856865"/>
                     </a:xfrm>
                     <a:prstGeom prst="rect">
                       <a:avLst/>
@@ -1619,18 +2028,30 @@
     </w:p>
     <w:p>
       <w:pPr>
-        <w:jc w:val="center"/>
+        <w:pStyle w:val="Heading2"/>
       </w:pPr>
       <w:r>
+        <w:t xml:space="preserve">Attempts to use </w:t>
+      </w:r>
+      <w:proofErr w:type="gramStart"/>
+      <w:r>
+        <w:t>a</w:t>
+      </w:r>
+      <w:proofErr w:type="gramEnd"/>
+      <w:r>
+        <w:t xml:space="preserve"> SQL attack that are unsuccessful</w:t>
+      </w:r>
+    </w:p>
+    <w:p>
+      <w:r>
         <w:rPr>
           <w:noProof/>
         </w:rPr>
-        <w:lastRenderedPageBreak/>
         <w:drawing>
-          <wp:inline distT="0" distB="0" distL="0" distR="0" wp14:anchorId="125FE8D8" wp14:editId="60CCB5E1">
-            <wp:extent cx="5731510" cy="8056880"/>
-            <wp:effectExtent l="0" t="0" r="2540" b="1270"/>
-            <wp:docPr id="18" name="Picture 18"/>
+          <wp:inline distT="0" distB="0" distL="0" distR="0" wp14:anchorId="00C5D476" wp14:editId="39F577F7">
+            <wp:extent cx="4836277" cy="2410637"/>
+            <wp:effectExtent l="0" t="0" r="2540" b="8890"/>
+            <wp:docPr id="50" name="Picture 50"/>
             <wp:cNvGraphicFramePr>
               <a:graphicFrameLocks xmlns:a="http://schemas.openxmlformats.org/drawingml/2006/main" noChangeAspect="1"/>
             </wp:cNvGraphicFramePr>
@@ -1650,7 +2071,7 @@
                   <pic:spPr>
                     <a:xfrm>
                       <a:off x="0" y="0"/>
-                      <a:ext cx="5731510" cy="8056880"/>
+                      <a:ext cx="4846064" cy="2415515"/>
                     </a:xfrm>
                     <a:prstGeom prst="rect">
                       <a:avLst/>
@@ -1663,22 +2084,41 @@
         </w:drawing>
       </w:r>
     </w:p>
-    <w:p/>
-    <w:p/>
-    <w:p>
-      <w:pPr>
-        <w:jc w:val="center"/>
-      </w:pPr>
+    <w:p>
+      <w:r>
+        <w:t xml:space="preserve">After performing that </w:t>
+      </w:r>
+      <w:r>
+        <w:t>SQL</w:t>
+      </w:r>
+      <w:r>
+        <w:t xml:space="preserve"> inject</w:t>
+      </w:r>
+      <w:r>
+        <w:t>ion</w:t>
+      </w:r>
+      <w:r>
+        <w:t xml:space="preserve"> </w:t>
+      </w:r>
+      <w:proofErr w:type="gramStart"/>
+      <w:r>
+        <w:t>command</w:t>
+      </w:r>
+      <w:proofErr w:type="gramEnd"/>
+      <w:r>
+        <w:t xml:space="preserve"> it had no affect to the database as upon observing the schema the user table is still there</w:t>
+      </w:r>
+    </w:p>
+    <w:p>
       <w:r>
         <w:rPr>
           <w:noProof/>
         </w:rPr>
-        <w:lastRenderedPageBreak/>
         <w:drawing>
-          <wp:inline distT="0" distB="0" distL="0" distR="0" wp14:anchorId="00A5E008" wp14:editId="76904854">
-            <wp:extent cx="3819525" cy="7077075"/>
-            <wp:effectExtent l="0" t="0" r="9525" b="9525"/>
-            <wp:docPr id="19" name="Picture 19"/>
+          <wp:inline distT="0" distB="0" distL="0" distR="0" wp14:anchorId="1D0478FB" wp14:editId="37C05C5E">
+            <wp:extent cx="4772851" cy="2389069"/>
+            <wp:effectExtent l="0" t="0" r="8890" b="0"/>
+            <wp:docPr id="49" name="Picture 49"/>
             <wp:cNvGraphicFramePr>
               <a:graphicFrameLocks xmlns:a="http://schemas.openxmlformats.org/drawingml/2006/main" noChangeAspect="1"/>
             </wp:cNvGraphicFramePr>
@@ -1698,6 +2138,368 @@
                   <pic:spPr>
                     <a:xfrm>
                       <a:off x="0" y="0"/>
+                      <a:ext cx="4780605" cy="2392950"/>
+                    </a:xfrm>
+                    <a:prstGeom prst="rect">
+                      <a:avLst/>
+                    </a:prstGeom>
+                  </pic:spPr>
+                </pic:pic>
+              </a:graphicData>
+            </a:graphic>
+          </wp:inline>
+        </w:drawing>
+      </w:r>
+    </w:p>
+    <w:p>
+      <w:r>
+        <w:rPr>
+          <w:noProof/>
+        </w:rPr>
+        <w:lastRenderedPageBreak/>
+        <w:drawing>
+          <wp:inline distT="0" distB="0" distL="0" distR="0" wp14:anchorId="4AF64071" wp14:editId="7915E288">
+            <wp:extent cx="5227408" cy="1380694"/>
+            <wp:effectExtent l="0" t="0" r="0" b="0"/>
+            <wp:docPr id="51" name="Picture 51"/>
+            <wp:cNvGraphicFramePr>
+              <a:graphicFrameLocks xmlns:a="http://schemas.openxmlformats.org/drawingml/2006/main" noChangeAspect="1"/>
+            </wp:cNvGraphicFramePr>
+            <a:graphic xmlns:a="http://schemas.openxmlformats.org/drawingml/2006/main">
+              <a:graphicData uri="http://schemas.openxmlformats.org/drawingml/2006/picture">
+                <pic:pic xmlns:pic="http://schemas.openxmlformats.org/drawingml/2006/picture">
+                  <pic:nvPicPr>
+                    <pic:cNvPr id="1" name=""/>
+                    <pic:cNvPicPr/>
+                  </pic:nvPicPr>
+                  <pic:blipFill>
+                    <a:blip r:embed="rId30"/>
+                    <a:stretch>
+                      <a:fillRect/>
+                    </a:stretch>
+                  </pic:blipFill>
+                  <pic:spPr>
+                    <a:xfrm>
+                      <a:off x="0" y="0"/>
+                      <a:ext cx="5254566" cy="1387867"/>
+                    </a:xfrm>
+                    <a:prstGeom prst="rect">
+                      <a:avLst/>
+                    </a:prstGeom>
+                  </pic:spPr>
+                </pic:pic>
+              </a:graphicData>
+            </a:graphic>
+          </wp:inline>
+        </w:drawing>
+      </w:r>
+    </w:p>
+    <w:p>
+      <w:pPr>
+        <w:pStyle w:val="Heading2"/>
+      </w:pPr>
+      <w:r>
+        <w:t>A user not being able to log in if they are not registered</w:t>
+      </w:r>
+    </w:p>
+    <w:p>
+      <w:r>
+        <w:t>In this case a user is trying to log in when they are not register</w:t>
+      </w:r>
+      <w:r>
+        <w:t>ed.</w:t>
+      </w:r>
+    </w:p>
+    <w:p>
+      <w:r>
+        <w:rPr>
+          <w:noProof/>
+        </w:rPr>
+        <w:drawing>
+          <wp:inline distT="0" distB="0" distL="0" distR="0" wp14:anchorId="01C05305" wp14:editId="4FE87238">
+            <wp:extent cx="5731510" cy="2872105"/>
+            <wp:effectExtent l="0" t="0" r="2540" b="4445"/>
+            <wp:docPr id="11" name="Picture 11"/>
+            <wp:cNvGraphicFramePr>
+              <a:graphicFrameLocks xmlns:a="http://schemas.openxmlformats.org/drawingml/2006/main" noChangeAspect="1"/>
+            </wp:cNvGraphicFramePr>
+            <a:graphic xmlns:a="http://schemas.openxmlformats.org/drawingml/2006/main">
+              <a:graphicData uri="http://schemas.openxmlformats.org/drawingml/2006/picture">
+                <pic:pic xmlns:pic="http://schemas.openxmlformats.org/drawingml/2006/picture">
+                  <pic:nvPicPr>
+                    <pic:cNvPr id="1" name=""/>
+                    <pic:cNvPicPr/>
+                  </pic:nvPicPr>
+                  <pic:blipFill>
+                    <a:blip r:embed="rId31"/>
+                    <a:stretch>
+                      <a:fillRect/>
+                    </a:stretch>
+                  </pic:blipFill>
+                  <pic:spPr>
+                    <a:xfrm>
+                      <a:off x="0" y="0"/>
+                      <a:ext cx="5731510" cy="2872105"/>
+                    </a:xfrm>
+                    <a:prstGeom prst="rect">
+                      <a:avLst/>
+                    </a:prstGeom>
+                  </pic:spPr>
+                </pic:pic>
+              </a:graphicData>
+            </a:graphic>
+          </wp:inline>
+        </w:drawing>
+      </w:r>
+    </w:p>
+    <w:p>
+      <w:r>
+        <w:t xml:space="preserve">Upon submitted their details for their </w:t>
+      </w:r>
+      <w:proofErr w:type="gramStart"/>
+      <w:r>
+        <w:t>non existing</w:t>
+      </w:r>
+      <w:proofErr w:type="gramEnd"/>
+      <w:r>
+        <w:t xml:space="preserve"> account they are greeted with an error message</w:t>
+      </w:r>
+      <w:r>
+        <w:t xml:space="preserve"> prompting them either the username or password is wrong.</w:t>
+      </w:r>
+    </w:p>
+    <w:p>
+      <w:r>
+        <w:rPr>
+          <w:noProof/>
+        </w:rPr>
+        <w:drawing>
+          <wp:inline distT="0" distB="0" distL="0" distR="0" wp14:anchorId="746A3E2F" wp14:editId="0E2D3E29">
+            <wp:extent cx="5731510" cy="2843530"/>
+            <wp:effectExtent l="0" t="0" r="2540" b="0"/>
+            <wp:docPr id="16" name="Picture 16"/>
+            <wp:cNvGraphicFramePr>
+              <a:graphicFrameLocks xmlns:a="http://schemas.openxmlformats.org/drawingml/2006/main" noChangeAspect="1"/>
+            </wp:cNvGraphicFramePr>
+            <a:graphic xmlns:a="http://schemas.openxmlformats.org/drawingml/2006/main">
+              <a:graphicData uri="http://schemas.openxmlformats.org/drawingml/2006/picture">
+                <pic:pic xmlns:pic="http://schemas.openxmlformats.org/drawingml/2006/picture">
+                  <pic:nvPicPr>
+                    <pic:cNvPr id="1" name=""/>
+                    <pic:cNvPicPr/>
+                  </pic:nvPicPr>
+                  <pic:blipFill>
+                    <a:blip r:embed="rId32"/>
+                    <a:stretch>
+                      <a:fillRect/>
+                    </a:stretch>
+                  </pic:blipFill>
+                  <pic:spPr>
+                    <a:xfrm>
+                      <a:off x="0" y="0"/>
+                      <a:ext cx="5731510" cy="2843530"/>
+                    </a:xfrm>
+                    <a:prstGeom prst="rect">
+                      <a:avLst/>
+                    </a:prstGeom>
+                  </pic:spPr>
+                </pic:pic>
+              </a:graphicData>
+            </a:graphic>
+          </wp:inline>
+        </w:drawing>
+      </w:r>
+    </w:p>
+    <w:p>
+      <w:r>
+        <w:br w:type="page"/>
+      </w:r>
+    </w:p>
+    <w:p>
+      <w:pPr>
+        <w:pStyle w:val="Heading2"/>
+      </w:pPr>
+      <w:r>
+        <w:lastRenderedPageBreak/>
+        <w:t>Add on #3 Mobile Ready Design</w:t>
+      </w:r>
+    </w:p>
+    <w:p>
+      <w:pPr>
+        <w:pStyle w:val="Heading3"/>
+      </w:pPr>
+      <w:r>
+        <w:t>Evidence of site operating gracefully in multiple resolutions</w:t>
+      </w:r>
+    </w:p>
+    <w:p>
+      <w:r>
+        <w:t>In this test case we are testing if our page works on different resolution. The first resolution is of an iPad Pro with a resolution of 1024x1366 the page seems to display correctly.</w:t>
+      </w:r>
+    </w:p>
+    <w:p>
+      <w:pPr>
+        <w:jc w:val="center"/>
+      </w:pPr>
+      <w:r>
+        <w:rPr>
+          <w:noProof/>
+        </w:rPr>
+        <w:drawing>
+          <wp:inline distT="0" distB="0" distL="0" distR="0" wp14:anchorId="52A84523" wp14:editId="5C30293D">
+            <wp:extent cx="4628099" cy="6281570"/>
+            <wp:effectExtent l="0" t="0" r="1270" b="5080"/>
+            <wp:docPr id="17" name="Picture 17"/>
+            <wp:cNvGraphicFramePr>
+              <a:graphicFrameLocks xmlns:a="http://schemas.openxmlformats.org/drawingml/2006/main" noChangeAspect="1"/>
+            </wp:cNvGraphicFramePr>
+            <a:graphic xmlns:a="http://schemas.openxmlformats.org/drawingml/2006/main">
+              <a:graphicData uri="http://schemas.openxmlformats.org/drawingml/2006/picture">
+                <pic:pic xmlns:pic="http://schemas.openxmlformats.org/drawingml/2006/picture">
+                  <pic:nvPicPr>
+                    <pic:cNvPr id="1" name=""/>
+                    <pic:cNvPicPr/>
+                  </pic:nvPicPr>
+                  <pic:blipFill>
+                    <a:blip r:embed="rId33"/>
+                    <a:stretch>
+                      <a:fillRect/>
+                    </a:stretch>
+                  </pic:blipFill>
+                  <pic:spPr>
+                    <a:xfrm>
+                      <a:off x="0" y="0"/>
+                      <a:ext cx="4652850" cy="6315164"/>
+                    </a:xfrm>
+                    <a:prstGeom prst="rect">
+                      <a:avLst/>
+                    </a:prstGeom>
+                  </pic:spPr>
+                </pic:pic>
+              </a:graphicData>
+            </a:graphic>
+          </wp:inline>
+        </w:drawing>
+      </w:r>
+    </w:p>
+    <w:p>
+      <w:pPr>
+        <w:jc w:val="center"/>
+      </w:pPr>
+    </w:p>
+    <w:p>
+      <w:pPr>
+        <w:jc w:val="center"/>
+      </w:pPr>
+    </w:p>
+    <w:p>
+      <w:pPr>
+        <w:jc w:val="center"/>
+      </w:pPr>
+    </w:p>
+    <w:p>
+      <w:pPr>
+        <w:jc w:val="center"/>
+      </w:pPr>
+    </w:p>
+    <w:p>
+      <w:pPr>
+        <w:jc w:val="center"/>
+      </w:pPr>
+    </w:p>
+    <w:p>
+      <w:r>
+        <w:lastRenderedPageBreak/>
+        <w:t>The second resolution is a resolution of a typical iPad which is 768 x 1024</w:t>
+      </w:r>
+      <w:r>
+        <w:t>.</w:t>
+      </w:r>
+    </w:p>
+    <w:p>
+      <w:pPr>
+        <w:jc w:val="center"/>
+      </w:pPr>
+      <w:r>
+        <w:rPr>
+          <w:noProof/>
+        </w:rPr>
+        <w:drawing>
+          <wp:inline distT="0" distB="0" distL="0" distR="0" wp14:anchorId="125FE8D8" wp14:editId="60CCB5E1">
+            <wp:extent cx="5731510" cy="8056880"/>
+            <wp:effectExtent l="0" t="0" r="2540" b="1270"/>
+            <wp:docPr id="18" name="Picture 18"/>
+            <wp:cNvGraphicFramePr>
+              <a:graphicFrameLocks xmlns:a="http://schemas.openxmlformats.org/drawingml/2006/main" noChangeAspect="1"/>
+            </wp:cNvGraphicFramePr>
+            <a:graphic xmlns:a="http://schemas.openxmlformats.org/drawingml/2006/main">
+              <a:graphicData uri="http://schemas.openxmlformats.org/drawingml/2006/picture">
+                <pic:pic xmlns:pic="http://schemas.openxmlformats.org/drawingml/2006/picture">
+                  <pic:nvPicPr>
+                    <pic:cNvPr id="1" name=""/>
+                    <pic:cNvPicPr/>
+                  </pic:nvPicPr>
+                  <pic:blipFill>
+                    <a:blip r:embed="rId34"/>
+                    <a:stretch>
+                      <a:fillRect/>
+                    </a:stretch>
+                  </pic:blipFill>
+                  <pic:spPr>
+                    <a:xfrm>
+                      <a:off x="0" y="0"/>
+                      <a:ext cx="5731510" cy="8056880"/>
+                    </a:xfrm>
+                    <a:prstGeom prst="rect">
+                      <a:avLst/>
+                    </a:prstGeom>
+                  </pic:spPr>
+                </pic:pic>
+              </a:graphicData>
+            </a:graphic>
+          </wp:inline>
+        </w:drawing>
+      </w:r>
+    </w:p>
+    <w:p/>
+    <w:p>
+      <w:r>
+        <w:lastRenderedPageBreak/>
+        <w:t>This final resolution is one of an iPhone 5 which was the smallest resolution our website had to be designed for and it displays perfectly.</w:t>
+      </w:r>
+    </w:p>
+    <w:p>
+      <w:pPr>
+        <w:jc w:val="center"/>
+      </w:pPr>
+      <w:r>
+        <w:rPr>
+          <w:noProof/>
+        </w:rPr>
+        <w:drawing>
+          <wp:inline distT="0" distB="0" distL="0" distR="0" wp14:anchorId="00A5E008" wp14:editId="76904854">
+            <wp:extent cx="3819525" cy="7077075"/>
+            <wp:effectExtent l="0" t="0" r="9525" b="9525"/>
+            <wp:docPr id="19" name="Picture 19"/>
+            <wp:cNvGraphicFramePr>
+              <a:graphicFrameLocks xmlns:a="http://schemas.openxmlformats.org/drawingml/2006/main" noChangeAspect="1"/>
+            </wp:cNvGraphicFramePr>
+            <a:graphic xmlns:a="http://schemas.openxmlformats.org/drawingml/2006/main">
+              <a:graphicData uri="http://schemas.openxmlformats.org/drawingml/2006/picture">
+                <pic:pic xmlns:pic="http://schemas.openxmlformats.org/drawingml/2006/picture">
+                  <pic:nvPicPr>
+                    <pic:cNvPr id="1" name=""/>
+                    <pic:cNvPicPr/>
+                  </pic:nvPicPr>
+                  <pic:blipFill>
+                    <a:blip r:embed="rId35"/>
+                    <a:stretch>
+                      <a:fillRect/>
+                    </a:stretch>
+                  </pic:blipFill>
+                  <pic:spPr>
+                    <a:xfrm>
+                      <a:off x="0" y="0"/>
                       <a:ext cx="3819525" cy="7077075"/>
                     </a:xfrm>
                     <a:prstGeom prst="rect">
@@ -1712,10 +2514,11 @@
       </w:r>
     </w:p>
     <w:p/>
-    <w:p/>
-    <w:p/>
-    <w:p/>
-    <w:p/>
+    <w:p>
+      <w:r>
+        <w:br w:type="page"/>
+      </w:r>
+    </w:p>
     <w:p>
       <w:pPr>
         <w:pStyle w:val="Heading3"/>
@@ -1726,17 +2529,44 @@
       </w:r>
     </w:p>
     <w:p>
+      <w:pPr>
+        <w:pStyle w:val="Heading4"/>
+        <w:jc w:val="center"/>
+      </w:pPr>
       <w:r>
         <w:t>Android</w:t>
       </w:r>
     </w:p>
     <w:p>
       <w:r>
+        <w:t>To show that our site was mobile ready we had to add our website to the home screen which in our case did and it showed our site logo. Upon launch</w:t>
+      </w:r>
+      <w:r>
+        <w:t xml:space="preserve"> the</w:t>
+      </w:r>
+      <w:r>
+        <w:t xml:space="preserve"> application it showed </w:t>
+      </w:r>
+      <w:r>
+        <w:t>it as a full fledge web</w:t>
+      </w:r>
+      <w:r>
+        <w:t xml:space="preserve"> </w:t>
+      </w:r>
+      <w:r>
+        <w:t>app with no chrome interfaces.</w:t>
+      </w:r>
+      <w:r>
+        <w:t xml:space="preserve"> </w:t>
+      </w:r>
+    </w:p>
+    <w:p>
+      <w:r>
         <w:rPr>
           <w:noProof/>
         </w:rPr>
         <w:drawing>
-          <wp:anchor distT="0" distB="0" distL="114300" distR="114300" simplePos="0" relativeHeight="251661312" behindDoc="0" locked="0" layoutInCell="1" allowOverlap="1" wp14:anchorId="011AE2B5" wp14:editId="5B3544A4">
+          <wp:anchor distT="0" distB="0" distL="114300" distR="114300" simplePos="0" relativeHeight="251661312" behindDoc="0" locked="0" layoutInCell="1" allowOverlap="1" wp14:anchorId="011AE2B5" wp14:editId="63C8CCF3">
             <wp:simplePos x="914400" y="1447333"/>
             <wp:positionH relativeFrom="margin">
               <wp:align>left</wp:align>
@@ -1744,8 +2574,8 @@
             <wp:positionV relativeFrom="paragraph">
               <wp:align>top</wp:align>
             </wp:positionV>
-            <wp:extent cx="2781935" cy="4947285"/>
-            <wp:effectExtent l="0" t="0" r="0" b="5715"/>
+            <wp:extent cx="2013585" cy="3580765"/>
+            <wp:effectExtent l="0" t="0" r="5715" b="635"/>
             <wp:wrapSquare wrapText="bothSides"/>
             <wp:docPr id="24" name="Picture 24"/>
             <wp:cNvGraphicFramePr>
@@ -1761,7 +2591,7 @@
                     </pic:cNvPicPr>
                   </pic:nvPicPr>
                   <pic:blipFill>
-                    <a:blip r:embed="rId30">
+                    <a:blip r:embed="rId36" cstate="print">
                       <a:extLst>
                         <a:ext uri="{28A0092B-C50C-407E-A947-70E740481C1C}">
                           <a14:useLocalDpi xmlns:a14="http://schemas.microsoft.com/office/drawing/2010/main" val="0"/>
@@ -1776,7 +2606,7 @@
                   <pic:spPr bwMode="auto">
                     <a:xfrm>
                       <a:off x="0" y="0"/>
-                      <a:ext cx="2802923" cy="4984041"/>
+                      <a:ext cx="2042151" cy="3631268"/>
                     </a:xfrm>
                     <a:prstGeom prst="rect">
                       <a:avLst/>
@@ -1803,9 +2633,9 @@
           <w:noProof/>
         </w:rPr>
         <w:drawing>
-          <wp:inline distT="0" distB="0" distL="0" distR="0" wp14:anchorId="73330FD8" wp14:editId="03FC96D6">
-            <wp:extent cx="2776859" cy="4936030"/>
-            <wp:effectExtent l="0" t="0" r="4445" b="0"/>
+          <wp:inline distT="0" distB="0" distL="0" distR="0" wp14:anchorId="73330FD8" wp14:editId="119ED1BE">
+            <wp:extent cx="2008314" cy="3569897"/>
+            <wp:effectExtent l="0" t="0" r="0" b="0"/>
             <wp:docPr id="25" name="Picture 25"/>
             <wp:cNvGraphicFramePr>
               <a:graphicFrameLocks xmlns:a="http://schemas.openxmlformats.org/drawingml/2006/main" noChangeAspect="1"/>
@@ -1820,7 +2650,7 @@
                     </pic:cNvPicPr>
                   </pic:nvPicPr>
                   <pic:blipFill>
-                    <a:blip r:embed="rId31">
+                    <a:blip r:embed="rId37" cstate="print">
                       <a:extLst>
                         <a:ext uri="{28A0092B-C50C-407E-A947-70E740481C1C}">
                           <a14:useLocalDpi xmlns:a14="http://schemas.microsoft.com/office/drawing/2010/main" val="0"/>
@@ -1835,7 +2665,7 @@
                   <pic:spPr bwMode="auto">
                     <a:xfrm>
                       <a:off x="0" y="0"/>
-                      <a:ext cx="2782678" cy="4946374"/>
+                      <a:ext cx="2034974" cy="3617287"/>
                     </a:xfrm>
                     <a:prstGeom prst="rect">
                       <a:avLst/>
@@ -1854,37 +2684,459 @@
     </w:p>
     <w:p>
       <w:r>
+        <w:rPr>
+          <w:noProof/>
+        </w:rPr>
+        <w:drawing>
+          <wp:anchor distT="0" distB="0" distL="114300" distR="114300" simplePos="0" relativeHeight="251668480" behindDoc="0" locked="0" layoutInCell="1" allowOverlap="1" wp14:anchorId="66E8D384" wp14:editId="47E9BE5D">
+            <wp:simplePos x="0" y="0"/>
+            <wp:positionH relativeFrom="column">
+              <wp:posOffset>1379220</wp:posOffset>
+            </wp:positionH>
+            <wp:positionV relativeFrom="paragraph">
+              <wp:posOffset>615950</wp:posOffset>
+            </wp:positionV>
+            <wp:extent cx="1985645" cy="180975"/>
+            <wp:effectExtent l="0" t="0" r="0" b="9525"/>
+            <wp:wrapSquare wrapText="bothSides"/>
+            <wp:docPr id="45" name="Picture 45"/>
+            <wp:cNvGraphicFramePr>
+              <a:graphicFrameLocks xmlns:a="http://schemas.openxmlformats.org/drawingml/2006/main" noChangeAspect="1"/>
+            </wp:cNvGraphicFramePr>
+            <a:graphic xmlns:a="http://schemas.openxmlformats.org/drawingml/2006/main">
+              <a:graphicData uri="http://schemas.openxmlformats.org/drawingml/2006/picture">
+                <pic:pic xmlns:pic="http://schemas.openxmlformats.org/drawingml/2006/picture">
+                  <pic:nvPicPr>
+                    <pic:cNvPr id="1" name=""/>
+                    <pic:cNvPicPr/>
+                  </pic:nvPicPr>
+                  <pic:blipFill>
+                    <a:blip r:embed="rId38">
+                      <a:extLst>
+                        <a:ext uri="{28A0092B-C50C-407E-A947-70E740481C1C}">
+                          <a14:useLocalDpi xmlns:a14="http://schemas.microsoft.com/office/drawing/2010/main" val="0"/>
+                        </a:ext>
+                      </a:extLst>
+                    </a:blip>
+                    <a:stretch>
+                      <a:fillRect/>
+                    </a:stretch>
+                  </pic:blipFill>
+                  <pic:spPr>
+                    <a:xfrm>
+                      <a:off x="0" y="0"/>
+                      <a:ext cx="1985645" cy="180975"/>
+                    </a:xfrm>
+                    <a:prstGeom prst="rect">
+                      <a:avLst/>
+                    </a:prstGeom>
+                  </pic:spPr>
+                </pic:pic>
+              </a:graphicData>
+            </a:graphic>
+            <wp14:sizeRelH relativeFrom="page">
+              <wp14:pctWidth>0</wp14:pctWidth>
+            </wp14:sizeRelH>
+            <wp14:sizeRelV relativeFrom="page">
+              <wp14:pctHeight>0</wp14:pctHeight>
+            </wp14:sizeRelV>
+          </wp:anchor>
+        </w:drawing>
+      </w:r>
+      <w:r>
+        <w:rPr>
+          <w:noProof/>
+        </w:rPr>
+        <w:drawing>
+          <wp:anchor distT="0" distB="0" distL="114300" distR="114300" simplePos="0" relativeHeight="251667456" behindDoc="0" locked="0" layoutInCell="1" allowOverlap="1" wp14:anchorId="2666EE13" wp14:editId="59AA6C45">
+            <wp:simplePos x="0" y="0"/>
+            <wp:positionH relativeFrom="column">
+              <wp:posOffset>-67945</wp:posOffset>
+            </wp:positionH>
+            <wp:positionV relativeFrom="paragraph">
+              <wp:posOffset>3177540</wp:posOffset>
+            </wp:positionV>
+            <wp:extent cx="1396365" cy="702945"/>
+            <wp:effectExtent l="0" t="0" r="0" b="1905"/>
+            <wp:wrapSquare wrapText="bothSides"/>
+            <wp:docPr id="44" name="Picture 44"/>
+            <wp:cNvGraphicFramePr>
+              <a:graphicFrameLocks xmlns:a="http://schemas.openxmlformats.org/drawingml/2006/main" noChangeAspect="1"/>
+            </wp:cNvGraphicFramePr>
+            <a:graphic xmlns:a="http://schemas.openxmlformats.org/drawingml/2006/main">
+              <a:graphicData uri="http://schemas.openxmlformats.org/drawingml/2006/picture">
+                <pic:pic xmlns:pic="http://schemas.openxmlformats.org/drawingml/2006/picture">
+                  <pic:nvPicPr>
+                    <pic:cNvPr id="1" name=""/>
+                    <pic:cNvPicPr/>
+                  </pic:nvPicPr>
+                  <pic:blipFill>
+                    <a:blip r:embed="rId39" cstate="print">
+                      <a:extLst>
+                        <a:ext uri="{28A0092B-C50C-407E-A947-70E740481C1C}">
+                          <a14:useLocalDpi xmlns:a14="http://schemas.microsoft.com/office/drawing/2010/main" val="0"/>
+                        </a:ext>
+                      </a:extLst>
+                    </a:blip>
+                    <a:stretch>
+                      <a:fillRect/>
+                    </a:stretch>
+                  </pic:blipFill>
+                  <pic:spPr>
+                    <a:xfrm>
+                      <a:off x="0" y="0"/>
+                      <a:ext cx="1396365" cy="702945"/>
+                    </a:xfrm>
+                    <a:prstGeom prst="rect">
+                      <a:avLst/>
+                    </a:prstGeom>
+                  </pic:spPr>
+                </pic:pic>
+              </a:graphicData>
+            </a:graphic>
+            <wp14:sizeRelH relativeFrom="page">
+              <wp14:pctWidth>0</wp14:pctWidth>
+            </wp14:sizeRelH>
+            <wp14:sizeRelV relativeFrom="page">
+              <wp14:pctHeight>0</wp14:pctHeight>
+            </wp14:sizeRelV>
+          </wp:anchor>
+        </w:drawing>
+      </w:r>
+      <w:r>
+        <w:rPr>
+          <w:noProof/>
+        </w:rPr>
+        <w:drawing>
+          <wp:anchor distT="0" distB="0" distL="114300" distR="114300" simplePos="0" relativeHeight="251666432" behindDoc="0" locked="0" layoutInCell="1" allowOverlap="1" wp14:anchorId="61B58643" wp14:editId="209F7610">
+            <wp:simplePos x="0" y="0"/>
+            <wp:positionH relativeFrom="column">
+              <wp:posOffset>-66457</wp:posOffset>
+            </wp:positionH>
+            <wp:positionV relativeFrom="paragraph">
+              <wp:posOffset>539418</wp:posOffset>
+            </wp:positionV>
+            <wp:extent cx="1396365" cy="2717165"/>
+            <wp:effectExtent l="0" t="0" r="0" b="6985"/>
+            <wp:wrapSquare wrapText="bothSides"/>
+            <wp:docPr id="43" name="Picture 43"/>
+            <wp:cNvGraphicFramePr>
+              <a:graphicFrameLocks xmlns:a="http://schemas.openxmlformats.org/drawingml/2006/main" noChangeAspect="1"/>
+            </wp:cNvGraphicFramePr>
+            <a:graphic xmlns:a="http://schemas.openxmlformats.org/drawingml/2006/main">
+              <a:graphicData uri="http://schemas.openxmlformats.org/drawingml/2006/picture">
+                <pic:pic xmlns:pic="http://schemas.openxmlformats.org/drawingml/2006/picture">
+                  <pic:nvPicPr>
+                    <pic:cNvPr id="1" name=""/>
+                    <pic:cNvPicPr/>
+                  </pic:nvPicPr>
+                  <pic:blipFill>
+                    <a:blip r:embed="rId40" cstate="print">
+                      <a:extLst>
+                        <a:ext uri="{28A0092B-C50C-407E-A947-70E740481C1C}">
+                          <a14:useLocalDpi xmlns:a14="http://schemas.microsoft.com/office/drawing/2010/main" val="0"/>
+                        </a:ext>
+                      </a:extLst>
+                    </a:blip>
+                    <a:stretch>
+                      <a:fillRect/>
+                    </a:stretch>
+                  </pic:blipFill>
+                  <pic:spPr>
+                    <a:xfrm>
+                      <a:off x="0" y="0"/>
+                      <a:ext cx="1396365" cy="2717165"/>
+                    </a:xfrm>
+                    <a:prstGeom prst="rect">
+                      <a:avLst/>
+                    </a:prstGeom>
+                  </pic:spPr>
+                </pic:pic>
+              </a:graphicData>
+            </a:graphic>
+            <wp14:sizeRelH relativeFrom="margin">
+              <wp14:pctWidth>0</wp14:pctWidth>
+            </wp14:sizeRelH>
+            <wp14:sizeRelV relativeFrom="margin">
+              <wp14:pctHeight>0</wp14:pctHeight>
+            </wp14:sizeRelV>
+          </wp:anchor>
+        </w:drawing>
+      </w:r>
+      <w:r>
+        <w:t xml:space="preserve">To create an android mobile app a </w:t>
+      </w:r>
+      <w:proofErr w:type="spellStart"/>
+      <w:proofErr w:type="gramStart"/>
+      <w:r>
+        <w:t>manifest.json</w:t>
+      </w:r>
+      <w:proofErr w:type="spellEnd"/>
+      <w:proofErr w:type="gramEnd"/>
+      <w:r>
+        <w:t xml:space="preserve"> file had to be created an in that contains name of the app different image resolutions and then a starting </w:t>
+      </w:r>
+      <w:proofErr w:type="spellStart"/>
+      <w:r>
+        <w:t>url</w:t>
+      </w:r>
+      <w:proofErr w:type="spellEnd"/>
+      <w:r>
+        <w:t xml:space="preserve"> and display type.</w:t>
+      </w:r>
+      <w:r>
+        <w:t xml:space="preserve"> Shown in the c</w:t>
+      </w:r>
+      <w:r>
+        <w:t>ode below.</w:t>
+      </w:r>
+      <w:r>
+        <w:rPr>
+          <w:noProof/>
+        </w:rPr>
+        <w:t xml:space="preserve"> </w:t>
+      </w:r>
+    </w:p>
+    <w:p>
+      <w:pPr>
+        <w:pStyle w:val="Heading5"/>
+        <w:jc w:val="center"/>
+      </w:pPr>
+    </w:p>
+    <w:p>
+      <w:r>
+        <w:t xml:space="preserve">^ </w:t>
+      </w:r>
+      <w:r>
+        <w:t>Here is the</w:t>
+      </w:r>
+      <w:r>
+        <w:t xml:space="preserve"> line that is used to load the manifest json </w:t>
+      </w:r>
+      <w:proofErr w:type="gramStart"/>
+      <w:r>
+        <w:t>file</w:t>
+      </w:r>
+      <w:proofErr w:type="gramEnd"/>
+      <w:r>
+        <w:t xml:space="preserve"> so the web browser knows it’s a web app.</w:t>
+      </w:r>
+    </w:p>
+    <w:p>
+      <w:pPr>
+        <w:pStyle w:val="Heading5"/>
+      </w:pPr>
+    </w:p>
+    <w:p>
+      <w:pPr>
+        <w:rPr>
+          <w:rFonts w:asciiTheme="majorHAnsi" w:eastAsiaTheme="majorEastAsia" w:hAnsiTheme="majorHAnsi" w:cstheme="majorBidi"/>
+          <w:color w:val="2F5496" w:themeColor="accent1" w:themeShade="BF"/>
+        </w:rPr>
+      </w:pPr>
+    </w:p>
+    <w:p>
+      <w:r>
+        <w:br w:type="page"/>
+      </w:r>
+    </w:p>
+    <w:p>
+      <w:pPr>
+        <w:pStyle w:val="Heading5"/>
+        <w:jc w:val="center"/>
+      </w:pPr>
+      <w:r>
+        <w:lastRenderedPageBreak/>
         <w:t>IOS</w:t>
       </w:r>
     </w:p>
-    <w:p/>
-    <w:p/>
-    <w:p/>
-    <w:p/>
-    <w:p/>
-    <w:p>
-      <w:r>
-        <w:br w:type="textWrapping" w:clear="all"/>
-      </w:r>
-    </w:p>
-    <w:p/>
-    <w:p/>
-    <w:p/>
     <w:p>
       <w:pPr>
-        <w:pStyle w:val="Heading2"/>
+        <w:pStyle w:val="NoSpacing"/>
       </w:pPr>
       <w:r>
-        <w:lastRenderedPageBreak/>
-        <w:t xml:space="preserve">An example of </w:t>
+        <w:t xml:space="preserve">(Had to censor </w:t>
+      </w:r>
+      <w:r>
+        <w:t>because</w:t>
+      </w:r>
+      <w:r>
+        <w:t xml:space="preserve"> it contained personal information on home screen as </w:t>
+      </w:r>
+      <w:proofErr w:type="spellStart"/>
+      <w:r>
+        <w:t>its</w:t>
+      </w:r>
+      <w:proofErr w:type="spellEnd"/>
+      <w:r>
+        <w:t xml:space="preserve"> not my phone but</w:t>
+      </w:r>
+      <w:r>
+        <w:t xml:space="preserve"> </w:t>
       </w:r>
       <w:proofErr w:type="gramStart"/>
       <w:r>
-        <w:t>a</w:t>
+        <w:t>this screensho</w:t>
+      </w:r>
+      <w:r>
+        <w:t>ts</w:t>
       </w:r>
       <w:proofErr w:type="gramEnd"/>
       <w:r>
-        <w:t xml:space="preserve"> SQL Query that is implemented in code and a description of where this Query is located.</w:t>
+        <w:t xml:space="preserve"> shows the application on the home screen</w:t>
+      </w:r>
+      <w:r>
+        <w:t xml:space="preserve"> </w:t>
+      </w:r>
+      <w:r>
+        <w:t>and can be identified as an IOS device</w:t>
+      </w:r>
+      <w:r>
+        <w:t>)</w:t>
+      </w:r>
+    </w:p>
+    <w:p>
+      <w:pPr>
+        <w:tabs>
+          <w:tab w:val="left" w:pos="2792"/>
+        </w:tabs>
+        <w:rPr>
+          <w:lang w:val="en-US"/>
+        </w:rPr>
+      </w:pPr>
+      <w:r>
+        <w:rPr>
+          <w:noProof/>
+        </w:rPr>
+        <w:drawing>
+          <wp:anchor distT="0" distB="0" distL="114300" distR="114300" simplePos="0" relativeHeight="251665408" behindDoc="0" locked="0" layoutInCell="1" allowOverlap="1" wp14:anchorId="56D28ABA" wp14:editId="5524F94C">
+            <wp:simplePos x="0" y="0"/>
+            <wp:positionH relativeFrom="column">
+              <wp:posOffset>2422692</wp:posOffset>
+            </wp:positionH>
+            <wp:positionV relativeFrom="paragraph">
+              <wp:posOffset>3175</wp:posOffset>
+            </wp:positionV>
+            <wp:extent cx="1654810" cy="2941320"/>
+            <wp:effectExtent l="0" t="0" r="2540" b="0"/>
+            <wp:wrapSquare wrapText="bothSides"/>
+            <wp:docPr id="41" name="Picture 41"/>
+            <wp:cNvGraphicFramePr>
+              <a:graphicFrameLocks xmlns:a="http://schemas.openxmlformats.org/drawingml/2006/main" noChangeAspect="1"/>
+            </wp:cNvGraphicFramePr>
+            <a:graphic xmlns:a="http://schemas.openxmlformats.org/drawingml/2006/main">
+              <a:graphicData uri="http://schemas.openxmlformats.org/drawingml/2006/picture">
+                <pic:pic xmlns:pic="http://schemas.openxmlformats.org/drawingml/2006/picture">
+                  <pic:nvPicPr>
+                    <pic:cNvPr id="0" name="Picture 5"/>
+                    <pic:cNvPicPr>
+                      <a:picLocks noChangeAspect="1" noChangeArrowheads="1"/>
+                    </pic:cNvPicPr>
+                  </pic:nvPicPr>
+                  <pic:blipFill>
+                    <a:blip r:embed="rId41" cstate="print">
+                      <a:extLst>
+                        <a:ext uri="{28A0092B-C50C-407E-A947-70E740481C1C}">
+                          <a14:useLocalDpi xmlns:a14="http://schemas.microsoft.com/office/drawing/2010/main" val="0"/>
+                        </a:ext>
+                      </a:extLst>
+                    </a:blip>
+                    <a:srcRect/>
+                    <a:stretch>
+                      <a:fillRect/>
+                    </a:stretch>
+                  </pic:blipFill>
+                  <pic:spPr bwMode="auto">
+                    <a:xfrm>
+                      <a:off x="0" y="0"/>
+                      <a:ext cx="1654810" cy="2941320"/>
+                    </a:xfrm>
+                    <a:prstGeom prst="rect">
+                      <a:avLst/>
+                    </a:prstGeom>
+                    <a:noFill/>
+                    <a:ln>
+                      <a:noFill/>
+                    </a:ln>
+                  </pic:spPr>
+                </pic:pic>
+              </a:graphicData>
+            </a:graphic>
+            <wp14:sizeRelH relativeFrom="page">
+              <wp14:pctWidth>0</wp14:pctWidth>
+            </wp14:sizeRelH>
+            <wp14:sizeRelV relativeFrom="page">
+              <wp14:pctHeight>0</wp14:pctHeight>
+            </wp14:sizeRelV>
+          </wp:anchor>
+        </w:drawing>
+      </w:r>
+      <w:r>
+        <w:rPr>
+          <w:noProof/>
+        </w:rPr>
+        <w:drawing>
+          <wp:anchor distT="0" distB="0" distL="114300" distR="114300" simplePos="0" relativeHeight="251664384" behindDoc="0" locked="0" layoutInCell="1" allowOverlap="1" wp14:anchorId="7BAE53C5" wp14:editId="20B2E20C">
+            <wp:simplePos x="0" y="0"/>
+            <wp:positionH relativeFrom="margin">
+              <wp:posOffset>229418</wp:posOffset>
+            </wp:positionH>
+            <wp:positionV relativeFrom="paragraph">
+              <wp:posOffset>28151</wp:posOffset>
+            </wp:positionV>
+            <wp:extent cx="1610017" cy="2861899"/>
+            <wp:effectExtent l="0" t="0" r="0" b="0"/>
+            <wp:wrapSquare wrapText="bothSides"/>
+            <wp:docPr id="40" name="Picture 40"/>
+            <wp:cNvGraphicFramePr>
+              <a:graphicFrameLocks xmlns:a="http://schemas.openxmlformats.org/drawingml/2006/main" noChangeAspect="1"/>
+            </wp:cNvGraphicFramePr>
+            <a:graphic xmlns:a="http://schemas.openxmlformats.org/drawingml/2006/main">
+              <a:graphicData uri="http://schemas.openxmlformats.org/drawingml/2006/picture">
+                <pic:pic xmlns:pic="http://schemas.openxmlformats.org/drawingml/2006/picture">
+                  <pic:nvPicPr>
+                    <pic:cNvPr id="0" name="Picture 3"/>
+                    <pic:cNvPicPr>
+                      <a:picLocks noChangeAspect="1" noChangeArrowheads="1"/>
+                    </pic:cNvPicPr>
+                  </pic:nvPicPr>
+                  <pic:blipFill>
+                    <a:blip r:embed="rId42" cstate="print">
+                      <a:extLst>
+                        <a:ext uri="{28A0092B-C50C-407E-A947-70E740481C1C}">
+                          <a14:useLocalDpi xmlns:a14="http://schemas.microsoft.com/office/drawing/2010/main" val="0"/>
+                        </a:ext>
+                      </a:extLst>
+                    </a:blip>
+                    <a:srcRect/>
+                    <a:stretch>
+                      <a:fillRect/>
+                    </a:stretch>
+                  </pic:blipFill>
+                  <pic:spPr bwMode="auto">
+                    <a:xfrm>
+                      <a:off x="0" y="0"/>
+                      <a:ext cx="1610017" cy="2861899"/>
+                    </a:xfrm>
+                    <a:prstGeom prst="rect">
+                      <a:avLst/>
+                    </a:prstGeom>
+                    <a:noFill/>
+                    <a:ln>
+                      <a:noFill/>
+                    </a:ln>
+                  </pic:spPr>
+                </pic:pic>
+              </a:graphicData>
+            </a:graphic>
+          </wp:anchor>
+        </w:drawing>
+      </w:r>
+      <w:r>
+        <w:rPr>
+          <w:lang w:val="en-US"/>
+        </w:rPr>
+        <w:tab/>
       </w:r>
     </w:p>
     <w:p/>
@@ -1898,11 +3150,213 @@
     <w:p/>
     <w:p/>
     <w:p>
+      <w:r>
+        <w:t xml:space="preserve">For IOS it required 2 meta tag and 1 link tag to generate the mobile app 1 first meta tag defined the title second tag defined if it web app capable and the link is the icon of the </w:t>
+      </w:r>
+      <w:proofErr w:type="spellStart"/>
+      <w:r>
+        <w:t>webapp</w:t>
+      </w:r>
+      <w:proofErr w:type="spellEnd"/>
+      <w:r>
+        <w:t>.</w:t>
+      </w:r>
+      <w:r>
+        <w:br w:type="textWrapping" w:clear="all"/>
+      </w:r>
+      <w:r>
+        <w:rPr>
+          <w:noProof/>
+        </w:rPr>
+        <w:drawing>
+          <wp:inline distT="0" distB="0" distL="0" distR="0" wp14:anchorId="168FD356" wp14:editId="26AB363A">
+            <wp:extent cx="4772025" cy="666750"/>
+            <wp:effectExtent l="0" t="0" r="9525" b="0"/>
+            <wp:docPr id="42" name="Picture 42"/>
+            <wp:cNvGraphicFramePr>
+              <a:graphicFrameLocks xmlns:a="http://schemas.openxmlformats.org/drawingml/2006/main" noChangeAspect="1"/>
+            </wp:cNvGraphicFramePr>
+            <a:graphic xmlns:a="http://schemas.openxmlformats.org/drawingml/2006/main">
+              <a:graphicData uri="http://schemas.openxmlformats.org/drawingml/2006/picture">
+                <pic:pic xmlns:pic="http://schemas.openxmlformats.org/drawingml/2006/picture">
+                  <pic:nvPicPr>
+                    <pic:cNvPr id="1" name=""/>
+                    <pic:cNvPicPr/>
+                  </pic:nvPicPr>
+                  <pic:blipFill>
+                    <a:blip r:embed="rId43"/>
+                    <a:stretch>
+                      <a:fillRect/>
+                    </a:stretch>
+                  </pic:blipFill>
+                  <pic:spPr>
+                    <a:xfrm>
+                      <a:off x="0" y="0"/>
+                      <a:ext cx="4772025" cy="666750"/>
+                    </a:xfrm>
+                    <a:prstGeom prst="rect">
+                      <a:avLst/>
+                    </a:prstGeom>
+                  </pic:spPr>
+                </pic:pic>
+              </a:graphicData>
+            </a:graphic>
+          </wp:inline>
+        </w:drawing>
+      </w:r>
+    </w:p>
+    <w:p>
       <w:pPr>
         <w:pStyle w:val="Heading2"/>
       </w:pPr>
       <w:r>
+        <w:t xml:space="preserve">An example of </w:t>
+      </w:r>
+      <w:proofErr w:type="gramStart"/>
+      <w:r>
+        <w:t>a</w:t>
+      </w:r>
+      <w:proofErr w:type="gramEnd"/>
+      <w:r>
+        <w:t xml:space="preserve"> SQL Query that is implemented in code and a description of where this Query is located.</w:t>
+      </w:r>
+    </w:p>
+    <w:p>
+      <w:r>
+        <w:rPr>
+          <w:noProof/>
+        </w:rPr>
+        <w:drawing>
+          <wp:inline distT="0" distB="0" distL="0" distR="0" wp14:anchorId="701123B7" wp14:editId="1E9A6948">
+            <wp:extent cx="5731510" cy="874654"/>
+            <wp:effectExtent l="0" t="0" r="2540" b="1905"/>
+            <wp:docPr id="46" name="Picture 46"/>
+            <wp:cNvGraphicFramePr>
+              <a:graphicFrameLocks xmlns:a="http://schemas.openxmlformats.org/drawingml/2006/main" noChangeAspect="1"/>
+            </wp:cNvGraphicFramePr>
+            <a:graphic xmlns:a="http://schemas.openxmlformats.org/drawingml/2006/main">
+              <a:graphicData uri="http://schemas.openxmlformats.org/drawingml/2006/picture">
+                <pic:pic xmlns:pic="http://schemas.openxmlformats.org/drawingml/2006/picture">
+                  <pic:nvPicPr>
+                    <pic:cNvPr id="1" name=""/>
+                    <pic:cNvPicPr/>
+                  </pic:nvPicPr>
+                  <pic:blipFill>
+                    <a:blip r:embed="rId44"/>
+                    <a:stretch>
+                      <a:fillRect/>
+                    </a:stretch>
+                  </pic:blipFill>
+                  <pic:spPr>
+                    <a:xfrm>
+                      <a:off x="0" y="0"/>
+                      <a:ext cx="5731510" cy="874654"/>
+                    </a:xfrm>
+                    <a:prstGeom prst="rect">
+                      <a:avLst/>
+                    </a:prstGeom>
+                  </pic:spPr>
+                </pic:pic>
+              </a:graphicData>
+            </a:graphic>
+          </wp:inline>
+        </w:drawing>
+      </w:r>
+    </w:p>
+    <w:p>
+      <w:r>
+        <w:t xml:space="preserve">This SQL Query is the most complicated SQL query used for the website in consisted of grabbing data from two tables and merging them. From one table it grabbed the </w:t>
+      </w:r>
+      <w:proofErr w:type="spellStart"/>
+      <w:r>
+        <w:t>WifiHotspotName</w:t>
+      </w:r>
+      <w:proofErr w:type="spellEnd"/>
+      <w:r>
+        <w:t xml:space="preserve">, </w:t>
+      </w:r>
+      <w:proofErr w:type="spellStart"/>
+      <w:r>
+        <w:t>LocationType</w:t>
+      </w:r>
+      <w:proofErr w:type="spellEnd"/>
+      <w:r>
+        <w:t>, Address,</w:t>
+      </w:r>
+      <w:r>
+        <w:t xml:space="preserve"> </w:t>
+      </w:r>
+      <w:r>
+        <w:t>Suburb,</w:t>
+      </w:r>
+      <w:r>
+        <w:t xml:space="preserve"> </w:t>
+      </w:r>
+      <w:r>
+        <w:t xml:space="preserve">Latitude and Longitude </w:t>
+      </w:r>
+      <w:proofErr w:type="gramStart"/>
+      <w:r>
+        <w:t>and also</w:t>
+      </w:r>
+      <w:proofErr w:type="gramEnd"/>
+      <w:r>
+        <w:t xml:space="preserve"> calculated the distance using the Haversine formula.</w:t>
+      </w:r>
+      <w:r>
+        <w:t xml:space="preserve"> Then grabbed all entries from reviews table and merged the </w:t>
+      </w:r>
+      <w:proofErr w:type="spellStart"/>
+      <w:r>
+        <w:t>avgReview</w:t>
+      </w:r>
+      <w:proofErr w:type="spellEnd"/>
+      <w:r>
+        <w:t xml:space="preserve"> with the matched location and filter out if it had a distance over 20km and the </w:t>
+      </w:r>
+      <w:proofErr w:type="spellStart"/>
+      <w:r>
+        <w:t>avgRating</w:t>
+      </w:r>
+      <w:proofErr w:type="spellEnd"/>
+      <w:r>
+        <w:t xml:space="preserve"> is below the specified rating. This query is in the </w:t>
+      </w:r>
+      <w:proofErr w:type="spellStart"/>
+      <w:r>
+        <w:t>retreieveFromDatabase.php</w:t>
+      </w:r>
+      <w:proofErr w:type="spellEnd"/>
+      <w:r>
+        <w:t xml:space="preserve"> file.</w:t>
+      </w:r>
+    </w:p>
+    <w:p/>
+    <w:p>
+      <w:r>
+        <w:br w:type="page"/>
+      </w:r>
+    </w:p>
+    <w:p>
+      <w:pPr>
+        <w:pStyle w:val="Heading2"/>
+      </w:pPr>
+      <w:r>
+        <w:lastRenderedPageBreak/>
         <w:t>Add On #1 Maps</w:t>
+      </w:r>
+    </w:p>
+    <w:p>
+      <w:r>
+        <w:t xml:space="preserve">The first addon tasked consisted having a map for both the search page and the individual item page. Since we decided to do a </w:t>
+      </w:r>
+      <w:proofErr w:type="gramStart"/>
+      <w:r>
+        <w:t>tile based</w:t>
+      </w:r>
+      <w:proofErr w:type="gramEnd"/>
+      <w:r>
+        <w:t xml:space="preserve"> design it was a much better option to have all the maps of all the location next to the item name. As opposed to one big map which all the locations this helped make the sites look nicer and not incorporate the static tabular design. </w:t>
       </w:r>
     </w:p>
     <w:p>
@@ -1926,7 +3380,7 @@
                     <pic:cNvPicPr/>
                   </pic:nvPicPr>
                   <pic:blipFill>
-                    <a:blip r:embed="rId32"/>
+                    <a:blip r:embed="rId45"/>
                     <a:stretch>
                       <a:fillRect/>
                     </a:stretch>
@@ -1949,10 +3403,14 @@
     </w:p>
     <w:p>
       <w:r>
+        <w:t>The individual result page has a bigger picture of the map and contains a marker which displays information where see and as an added feature if the user clicks on the direction button then they will be forward to a google map location marker where they can get directions to.</w:t>
+      </w:r>
+    </w:p>
+    <w:p>
+      <w:r>
         <w:rPr>
           <w:noProof/>
         </w:rPr>
-        <w:lastRenderedPageBreak/>
         <w:drawing>
           <wp:inline distT="0" distB="0" distL="0" distR="0" wp14:anchorId="7836C2F6" wp14:editId="724A7B72">
             <wp:extent cx="5731510" cy="2856865"/>
@@ -1969,7 +3427,7 @@
                     <pic:cNvPicPr/>
                   </pic:nvPicPr>
                   <pic:blipFill>
-                    <a:blip r:embed="rId33"/>
+                    <a:blip r:embed="rId46"/>
                     <a:stretch>
                       <a:fillRect/>
                     </a:stretch>
@@ -1990,12 +3448,32 @@
         </w:drawing>
       </w:r>
     </w:p>
+    <w:p/>
+    <w:p>
+      <w:r>
+        <w:br w:type="page"/>
+      </w:r>
+    </w:p>
     <w:p>
       <w:pPr>
         <w:pStyle w:val="Heading2"/>
       </w:pPr>
       <w:r>
+        <w:lastRenderedPageBreak/>
         <w:t>Add on #2 Metadata and Microdata</w:t>
+      </w:r>
+    </w:p>
+    <w:p>
+      <w:r>
+        <w:t xml:space="preserve">This is </w:t>
+      </w:r>
+      <w:proofErr w:type="gramStart"/>
+      <w:r>
+        <w:t>a</w:t>
+      </w:r>
+      <w:proofErr w:type="gramEnd"/>
+      <w:r>
+        <w:t xml:space="preserve"> individual results page that contains the microdata of the place and review description.</w:t>
       </w:r>
     </w:p>
     <w:p>
@@ -2019,7 +3497,7 @@
                     <pic:cNvPicPr/>
                   </pic:nvPicPr>
                   <pic:blipFill>
-                    <a:blip r:embed="rId34"/>
+                    <a:blip r:embed="rId47"/>
                     <a:stretch>
                       <a:fillRect/>
                     </a:stretch>
@@ -2040,21 +3518,23 @@
         </w:drawing>
       </w:r>
     </w:p>
-    <w:p/>
-    <w:p/>
-    <w:p/>
-    <w:p/>
-    <w:p/>
+    <w:p>
+      <w:r>
+        <w:t>Here is the output of the microdata using the Google Data Structuring tool it shows that this is a place and has its required fields. It also incorporates the review schema</w:t>
+      </w:r>
+      <w:r>
+        <w:t xml:space="preserve"> as it shows the reviews schema information below.</w:t>
+      </w:r>
+    </w:p>
     <w:p>
       <w:r>
         <w:rPr>
           <w:noProof/>
         </w:rPr>
-        <w:lastRenderedPageBreak/>
         <w:drawing>
-          <wp:inline distT="0" distB="0" distL="0" distR="0" wp14:anchorId="58D86172" wp14:editId="0189B41C">
-            <wp:extent cx="5731510" cy="4589145"/>
-            <wp:effectExtent l="0" t="0" r="2540" b="1905"/>
+          <wp:inline distT="0" distB="0" distL="0" distR="0" wp14:anchorId="58D86172" wp14:editId="02CE5837">
+            <wp:extent cx="5206266" cy="4168590"/>
+            <wp:effectExtent l="0" t="0" r="0" b="3810"/>
             <wp:docPr id="28" name="Picture 28"/>
             <wp:cNvGraphicFramePr>
               <a:graphicFrameLocks xmlns:a="http://schemas.openxmlformats.org/drawingml/2006/main" noChangeAspect="1"/>
@@ -2067,7 +3547,7 @@
                     <pic:cNvPicPr/>
                   </pic:nvPicPr>
                   <pic:blipFill>
-                    <a:blip r:embed="rId35"/>
+                    <a:blip r:embed="rId48"/>
                     <a:stretch>
                       <a:fillRect/>
                     </a:stretch>
@@ -2075,7 +3555,7 @@
                   <pic:spPr>
                     <a:xfrm>
                       <a:off x="0" y="0"/>
-                      <a:ext cx="5731510" cy="4589145"/>
+                      <a:ext cx="5230680" cy="4188138"/>
                     </a:xfrm>
                     <a:prstGeom prst="rect">
                       <a:avLst/>
@@ -2089,7 +3569,6 @@
       </w:r>
     </w:p>
     <w:p/>
-    <w:p/>
     <w:p>
       <w:r>
         <w:br w:type="page"/>
@@ -2114,15 +3593,36 @@
     </w:p>
     <w:p>
       <w:r>
-        <w:t xml:space="preserve">User Experience was an important aspect in our website design it incorporated </w:t>
+        <w:t>User Experience was an important aspect in our website design</w:t>
+      </w:r>
+      <w:r>
+        <w:t xml:space="preserve"> as</w:t>
+      </w:r>
+      <w:r>
+        <w:t xml:space="preserve"> it incorporated a simple design where every function was either </w:t>
       </w:r>
       <w:proofErr w:type="gramStart"/>
       <w:r>
-        <w:t>an</w:t>
+        <w:t>very obvious</w:t>
       </w:r>
       <w:proofErr w:type="gramEnd"/>
       <w:r>
-        <w:t xml:space="preserve"> simple design where every function was either very obvious what its purpose was or had a label next to it describing its purpose. Allowing the user to quickly identify what that button/input box was designed for</w:t>
+        <w:t xml:space="preserve"> on</w:t>
+      </w:r>
+      <w:r>
+        <w:t xml:space="preserve"> what its purpose was or had </w:t>
+      </w:r>
+      <w:r>
+        <w:t>text</w:t>
+      </w:r>
+      <w:r>
+        <w:t xml:space="preserve"> next to it</w:t>
+      </w:r>
+      <w:r>
+        <w:t xml:space="preserve"> to</w:t>
+      </w:r>
+      <w:r>
+        <w:t xml:space="preserve"> describing its purpose. Allowing the user to quickly identify what that button/input box was designed for</w:t>
       </w:r>
       <w:r>
         <w:t xml:space="preserve"> which </w:t>
@@ -2156,14 +3656,17 @@
       </w:r>
     </w:p>
     <w:p>
+      <w:pPr>
+        <w:jc w:val="center"/>
+      </w:pPr>
       <w:r>
         <w:rPr>
           <w:noProof/>
         </w:rPr>
         <w:drawing>
-          <wp:inline distT="0" distB="0" distL="0" distR="0" wp14:anchorId="1CEFC1A4" wp14:editId="759CD892">
-            <wp:extent cx="5731510" cy="2698750"/>
-            <wp:effectExtent l="0" t="0" r="2540" b="6350"/>
+          <wp:inline distT="0" distB="0" distL="0" distR="0" wp14:anchorId="1CEFC1A4" wp14:editId="0F6437E3">
+            <wp:extent cx="4788708" cy="2254820"/>
+            <wp:effectExtent l="0" t="0" r="0" b="0"/>
             <wp:docPr id="30" name="Picture 30"/>
             <wp:cNvGraphicFramePr>
               <a:graphicFrameLocks xmlns:a="http://schemas.openxmlformats.org/drawingml/2006/main" noChangeAspect="1"/>
@@ -2176,7 +3679,7 @@
                     <pic:cNvPicPr/>
                   </pic:nvPicPr>
                   <pic:blipFill>
-                    <a:blip r:embed="rId36"/>
+                    <a:blip r:embed="rId49"/>
                     <a:stretch>
                       <a:fillRect/>
                     </a:stretch>
@@ -2184,7 +3687,7 @@
                   <pic:spPr>
                     <a:xfrm>
                       <a:off x="0" y="0"/>
-                      <a:ext cx="5731510" cy="2698750"/>
+                      <a:ext cx="4805335" cy="2262649"/>
                     </a:xfrm>
                     <a:prstGeom prst="rect">
                       <a:avLst/>
@@ -2207,24 +3710,52 @@
       </w:r>
       <w:proofErr w:type="gramEnd"/>
       <w:r>
-        <w:t xml:space="preserve"> our search page its quite easy to understand it has a input box where the user can type either the address or name they want to search for. Then below it there a label that allows the user to select the searching mode.</w:t>
+        <w:t xml:space="preserve"> our search page i</w:t>
+      </w:r>
+      <w:r>
+        <w:t>s</w:t>
+      </w:r>
+      <w:r>
+        <w:t xml:space="preserve"> quite easy to understand it has a input box where the user can type either the address or name they want to search for. Then below it there a label that allows the user to select the searching mode</w:t>
+      </w:r>
+      <w:r>
+        <w:t xml:space="preserve"> they want</w:t>
+      </w:r>
+      <w:r>
+        <w:t>.</w:t>
       </w:r>
       <w:r>
         <w:t xml:space="preserve"> Then next each drop down box there is label next to it to describe its purpose. </w:t>
       </w:r>
-      <w:proofErr w:type="gramStart"/>
-      <w:r>
-        <w:t>Finally</w:t>
-      </w:r>
-      <w:proofErr w:type="gramEnd"/>
-      <w:r>
-        <w:t xml:space="preserve"> there is a 2 buttons one of them is for the geolocation which can be identified by looking at the button with the universally recognised GPS logo and the other one is wide button labelled search so that the user can </w:t>
-      </w:r>
-      <w:r>
-        <w:t>recognise</w:t>
-      </w:r>
-      <w:r>
-        <w:t xml:space="preserve"> it.</w:t>
+      <w:r>
+        <w:t>Finally,</w:t>
+      </w:r>
+      <w:r>
+        <w:t xml:space="preserve"> there is </w:t>
+      </w:r>
+      <w:r>
+        <w:t>2 buttons</w:t>
+      </w:r>
+      <w:r>
+        <w:t xml:space="preserve"> one of them is for the geolocation which can be identified by looking at the button with the universally recognised GPS logo and the other one is wide button labelled searc</w:t>
+      </w:r>
+      <w:r>
+        <w:t>h</w:t>
+      </w:r>
+      <w:r>
+        <w:t>.</w:t>
+      </w:r>
+      <w:r>
+        <w:t xml:space="preserve"> These elements contain a different</w:t>
+      </w:r>
+      <w:r>
+        <w:t xml:space="preserve"> colour to other elements so </w:t>
+      </w:r>
+      <w:r>
+        <w:t>it’s</w:t>
+      </w:r>
+      <w:r>
+        <w:t xml:space="preserve"> easier to differentiate.</w:t>
       </w:r>
     </w:p>
     <w:p>
@@ -2255,27 +3786,50 @@
         <w:t xml:space="preserve"> </w:t>
       </w:r>
       <w:r>
-        <w:t>colour scheme consisted of a dark green header bar, a grey content bar and greyish green footer and all other elements followed a similar colour scheme.</w:t>
-      </w:r>
-    </w:p>
-    <w:p>
-      <w:r>
-        <w:t>For the contrasting aspect of the visual design it was decided to use dark backgrounds with lighter text and lighter backgrounds with darker text. This made it easier to read the text and contributed to readability of the website and improved the overall look.</w:t>
-      </w:r>
-    </w:p>
-    <w:p>
-      <w:r>
-        <w:lastRenderedPageBreak/>
+        <w:t>colour scheme consisted of a dark green header bar, grey content bar and</w:t>
+      </w:r>
+      <w:r>
+        <w:t xml:space="preserve"> a</w:t>
+      </w:r>
+      <w:r>
+        <w:t xml:space="preserve"> greyish green footer and all other elements followed a similar colour scheme.</w:t>
+      </w:r>
+      <w:r>
         <w:t xml:space="preserve"> </w:t>
       </w:r>
+      <w:proofErr w:type="gramStart"/>
+      <w:r>
+        <w:t>For</w:t>
+      </w:r>
+      <w:proofErr w:type="gramEnd"/>
+      <w:r>
+        <w:t xml:space="preserve"> the contrasting aspect of the visual design it was decided to use dark backgrounds with lighter text and lighter backgrounds with darker text. This made it easier to read the text and contributed to </w:t>
+      </w:r>
+      <w:r>
+        <w:t xml:space="preserve">the overall </w:t>
+      </w:r>
+      <w:r>
+        <w:t>readability of the website and improved the overall look</w:t>
+      </w:r>
+      <w:r>
+        <w:t xml:space="preserve"> and feel</w:t>
+      </w:r>
+      <w:r>
+        <w:t>.</w:t>
+      </w:r>
+    </w:p>
+    <w:p>
+      <w:pPr>
+        <w:jc w:val="center"/>
+      </w:pPr>
       <w:r>
         <w:rPr>
           <w:noProof/>
         </w:rPr>
         <w:drawing>
-          <wp:inline distT="0" distB="0" distL="0" distR="0" wp14:anchorId="5204D061" wp14:editId="290DF7BD">
-            <wp:extent cx="5211519" cy="2594789"/>
-            <wp:effectExtent l="0" t="0" r="8255" b="0"/>
+          <wp:inline distT="0" distB="0" distL="0" distR="0" wp14:anchorId="5204D061" wp14:editId="1BE40282">
+            <wp:extent cx="4617867" cy="2299214"/>
+            <wp:effectExtent l="0" t="0" r="0" b="6350"/>
             <wp:docPr id="31" name="Picture 31"/>
             <wp:cNvGraphicFramePr>
               <a:graphicFrameLocks xmlns:a="http://schemas.openxmlformats.org/drawingml/2006/main" noChangeAspect="1"/>
@@ -2288,7 +3842,7 @@
                     <pic:cNvPicPr/>
                   </pic:nvPicPr>
                   <pic:blipFill>
-                    <a:blip r:embed="rId37"/>
+                    <a:blip r:embed="rId50"/>
                     <a:stretch>
                       <a:fillRect/>
                     </a:stretch>
@@ -2296,7 +3850,7 @@
                   <pic:spPr>
                     <a:xfrm>
                       <a:off x="0" y="0"/>
-                      <a:ext cx="5226680" cy="2602338"/>
+                      <a:ext cx="4699866" cy="2340041"/>
                     </a:xfrm>
                     <a:prstGeom prst="rect">
                       <a:avLst/>
@@ -2311,6 +3865,7 @@
     </w:p>
     <w:p>
       <w:r>
+        <w:lastRenderedPageBreak/>
         <w:t xml:space="preserve">This page uses the </w:t>
       </w:r>
       <w:proofErr w:type="gramStart"/>
@@ -2353,7 +3908,25 @@
         <w:t xml:space="preserve">For the page layout aspect, it was decided to use some sort of grid layout which was implemented using CSS Grid Layout. Which made the page look very well structured and professional </w:t>
       </w:r>
       <w:r>
-        <w:t xml:space="preserve">thus making the page more presentable. Another design aspect was separating the different sections from each other this was achieved by having different background for each section for the page section header, navbar, footer and content. Also, each subsection had their own colour scheme but not to the point it overpowers the user with different colours. Another design consideration was using a centred page design where most of the content would reside in the centre and the sides would contain active whitespace and will </w:t>
+        <w:t xml:space="preserve">thus making the page more presentable. Another design aspect was separating the different sections from each other this was achieved by having different background for each section </w:t>
+      </w:r>
+      <w:r>
+        <w:t>of</w:t>
+      </w:r>
+      <w:r>
+        <w:t xml:space="preserve"> the page section</w:t>
+      </w:r>
+      <w:r>
+        <w:t xml:space="preserve"> the</w:t>
+      </w:r>
+      <w:r>
+        <w:t xml:space="preserve"> header, navbar, footer and content. Also, each subsection had their own colour scheme but not to the point it overpowers the user with </w:t>
+      </w:r>
+      <w:r>
+        <w:t xml:space="preserve">many </w:t>
+      </w:r>
+      <w:r>
+        <w:t xml:space="preserve">different colours. Another design consideration was using a centred page design where most of the content would reside in the centre and the sides would contain active whitespace and will </w:t>
       </w:r>
       <w:r>
         <w:t>dynamically</w:t>
@@ -2383,7 +3956,7 @@
                     <pic:cNvPicPr/>
                   </pic:nvPicPr>
                   <pic:blipFill>
-                    <a:blip r:embed="rId38"/>
+                    <a:blip r:embed="rId51"/>
                     <a:stretch>
                       <a:fillRect/>
                     </a:stretch>
@@ -2406,15 +3979,21 @@
     </w:p>
     <w:p>
       <w:r>
-        <w:t xml:space="preserve">The page above incorporates the aforementioned principles where it is using a </w:t>
+        <w:t xml:space="preserve">The page above incorporates the </w:t>
       </w:r>
       <w:proofErr w:type="gramStart"/>
       <w:r>
-        <w:t>grid based</w:t>
+        <w:t>aforementioned principles</w:t>
       </w:r>
       <w:proofErr w:type="gramEnd"/>
       <w:r>
-        <w:t xml:space="preserve"> layout, there is an obvious transition between the different sections and incorporates page centred page design</w:t>
+        <w:t xml:space="preserve"> where it is using a </w:t>
+      </w:r>
+      <w:r>
+        <w:t>grid-based</w:t>
+      </w:r>
+      <w:r>
+        <w:t xml:space="preserve"> layout, there is an obvious transition between the different sections and incorporates page centred design</w:t>
       </w:r>
       <w:r>
         <w:t xml:space="preserve"> where the content is centred in the page.</w:t>
@@ -2425,64 +4004,64 @@
         <w:pStyle w:val="Heading1"/>
       </w:pPr>
       <w:r>
+        <w:t>Standards</w:t>
+      </w:r>
+    </w:p>
+    <w:p>
+      <w:r>
+        <w:t xml:space="preserve">For standards consideration to cater for people who require the use for accessibility features </w:t>
+      </w:r>
+      <w:r>
+        <w:t>this requires having sufficient contrast to make things easier to see</w:t>
+      </w:r>
+      <w:r>
+        <w:t xml:space="preserve"> for people who are colour blind. The colour isn’t overwhelming as well which is </w:t>
+      </w:r>
+      <w:proofErr w:type="gramStart"/>
+      <w:r>
+        <w:t>a huge benefits</w:t>
+      </w:r>
+      <w:proofErr w:type="gramEnd"/>
+      <w:r>
+        <w:t xml:space="preserve"> as it won’t causes </w:t>
+      </w:r>
+      <w:r>
+        <w:t>seizures</w:t>
+      </w:r>
+      <w:r>
+        <w:t xml:space="preserve">.  All </w:t>
+      </w:r>
+      <w:r>
+        <w:t>images have alternate text as well which helps users who are colour-blind identify the purpose of the picture. This website uses a lot of structured elements such as h</w:t>
+      </w:r>
+      <w:proofErr w:type="gramStart"/>
+      <w:r>
+        <w:t>1,h</w:t>
+      </w:r>
+      <w:proofErr w:type="gramEnd"/>
+      <w:r>
+        <w:t xml:space="preserve">2,h3 etc to </w:t>
+      </w:r>
+      <w:r>
+        <w:t>emphases</w:t>
+      </w:r>
+      <w:r>
+        <w:t xml:space="preserve"> important contents such as titles</w:t>
+      </w:r>
+      <w:r>
+        <w:t>, sub heading and location names.</w:t>
+      </w:r>
+    </w:p>
+    <w:p>
+      <w:r>
+        <w:rPr>
+          <w:noProof/>
+        </w:rPr>
         <w:lastRenderedPageBreak/>
-        <w:t>Standards</w:t>
-      </w:r>
-    </w:p>
-    <w:p>
-      <w:r>
-        <w:t xml:space="preserve">For standards consideration to cater for people who require the use for accessibility features </w:t>
-      </w:r>
-      <w:r>
-        <w:t>this requires having sufficient contrast to make things easier to see</w:t>
-      </w:r>
-      <w:r>
-        <w:t xml:space="preserve"> for people who are colour blind. The colour isn’t overwhelming as well which is </w:t>
-      </w:r>
-      <w:proofErr w:type="gramStart"/>
-      <w:r>
-        <w:t>a huge benefits</w:t>
-      </w:r>
-      <w:proofErr w:type="gramEnd"/>
-      <w:r>
-        <w:t xml:space="preserve"> as it won’t causes </w:t>
-      </w:r>
-      <w:r>
-        <w:t>seizures</w:t>
-      </w:r>
-      <w:r>
-        <w:t xml:space="preserve">.  All </w:t>
-      </w:r>
-      <w:r>
-        <w:t>images have alternate text as well which helps users who are colour-blind identify the purpose of the picture. This website uses a lot of structured elements such as h</w:t>
-      </w:r>
-      <w:proofErr w:type="gramStart"/>
-      <w:r>
-        <w:t>1,h</w:t>
-      </w:r>
-      <w:proofErr w:type="gramEnd"/>
-      <w:r>
-        <w:t xml:space="preserve">2,h3 etc to </w:t>
-      </w:r>
-      <w:r>
-        <w:t>emphases</w:t>
-      </w:r>
-      <w:r>
-        <w:t xml:space="preserve"> important contents such as titles</w:t>
-      </w:r>
-      <w:r>
-        <w:t>, sub heading and location names.</w:t>
-      </w:r>
-    </w:p>
-    <w:p>
-      <w:r>
-        <w:rPr>
-          <w:noProof/>
-        </w:rPr>
         <w:drawing>
-          <wp:inline distT="0" distB="0" distL="0" distR="0" wp14:anchorId="46E69D5E" wp14:editId="37363604">
-            <wp:extent cx="5731510" cy="2842895"/>
-            <wp:effectExtent l="0" t="0" r="2540" b="0"/>
+          <wp:inline distT="0" distB="0" distL="0" distR="0" wp14:anchorId="46E69D5E" wp14:editId="0CFB582E">
+            <wp:extent cx="5711670" cy="2833054"/>
+            <wp:effectExtent l="0" t="0" r="3810" b="5715"/>
             <wp:docPr id="33" name="Picture 33"/>
             <wp:cNvGraphicFramePr>
               <a:graphicFrameLocks xmlns:a="http://schemas.openxmlformats.org/drawingml/2006/main" noChangeAspect="1"/>
@@ -2495,7 +4074,7 @@
                     <pic:cNvPicPr/>
                   </pic:nvPicPr>
                   <pic:blipFill>
-                    <a:blip r:embed="rId38"/>
+                    <a:blip r:embed="rId51"/>
                     <a:stretch>
                       <a:fillRect/>
                     </a:stretch>
@@ -2503,7 +4082,7 @@
                   <pic:spPr>
                     <a:xfrm>
                       <a:off x="0" y="0"/>
-                      <a:ext cx="5731510" cy="2842895"/>
+                      <a:ext cx="5713561" cy="2833992"/>
                     </a:xfrm>
                     <a:prstGeom prst="rect">
                       <a:avLst/>
@@ -2523,12 +4102,32 @@
       <w:r>
         <w:t xml:space="preserve"> making screen reader job even easier.</w:t>
       </w:r>
-      <w:bookmarkStart w:id="0" w:name="_GoBack"/>
-      <w:bookmarkEnd w:id="0"/>
-    </w:p>
-    <w:p>
-      <w:r>
-        <w:t>Header with dark green background and white text.</w:t>
+    </w:p>
+    <w:p>
+      <w:r>
+        <w:t>Header with dark green background and white text</w:t>
+      </w:r>
+      <w:r>
+        <w:t xml:space="preserve"> using </w:t>
+      </w:r>
+      <w:proofErr w:type="spellStart"/>
+      <w:r>
+        <w:t>WebAIM</w:t>
+      </w:r>
+      <w:proofErr w:type="spellEnd"/>
+      <w:r>
+        <w:t xml:space="preserve"> </w:t>
+      </w:r>
+      <w:proofErr w:type="spellStart"/>
+      <w:r>
+        <w:t>Color</w:t>
+      </w:r>
+      <w:proofErr w:type="spellEnd"/>
+      <w:r>
+        <w:t xml:space="preserve"> Contrast Checker</w:t>
+      </w:r>
+      <w:r>
+        <w:t>.</w:t>
       </w:r>
     </w:p>
     <w:p>
@@ -2552,7 +4151,7 @@
                     <pic:cNvPicPr/>
                   </pic:nvPicPr>
                   <pic:blipFill>
-                    <a:blip r:embed="rId39"/>
+                    <a:blip r:embed="rId52"/>
                     <a:stretch>
                       <a:fillRect/>
                     </a:stretch>
@@ -2577,6 +4176,31 @@
       <w:r>
         <w:t>Content with grey background and black text</w:t>
       </w:r>
+      <w:r>
+        <w:t xml:space="preserve"> </w:t>
+      </w:r>
+      <w:r>
+        <w:t xml:space="preserve">using </w:t>
+      </w:r>
+      <w:proofErr w:type="spellStart"/>
+      <w:r>
+        <w:t>WebAIM</w:t>
+      </w:r>
+      <w:proofErr w:type="spellEnd"/>
+      <w:r>
+        <w:t xml:space="preserve"> </w:t>
+      </w:r>
+      <w:proofErr w:type="spellStart"/>
+      <w:r>
+        <w:t>Color</w:t>
+      </w:r>
+      <w:proofErr w:type="spellEnd"/>
+      <w:r>
+        <w:t xml:space="preserve"> Contrast Checker</w:t>
+      </w:r>
+      <w:r>
+        <w:t>.</w:t>
+      </w:r>
     </w:p>
     <w:p>
       <w:pPr>
@@ -2602,7 +4226,7 @@
                     <pic:cNvPicPr/>
                   </pic:nvPicPr>
                   <pic:blipFill>
-                    <a:blip r:embed="rId40"/>
+                    <a:blip r:embed="rId53"/>
                     <a:stretch>
                       <a:fillRect/>
                     </a:stretch>
@@ -2624,6 +4248,8 @@
       </w:r>
     </w:p>
     <w:sectPr>
+      <w:headerReference w:type="default" r:id="rId54"/>
+      <w:footerReference w:type="default" r:id="rId55"/>
       <w:pgSz w:w="11906" w:h="16838"/>
       <w:pgMar w:top="1440" w:right="1440" w:bottom="1440" w:left="1440" w:header="708" w:footer="708" w:gutter="0"/>
       <w:pgNumType w:start="0"/>
@@ -2633,6 +4259,168 @@
     </w:sectPr>
   </w:body>
 </w:document>
+</file>
+
+<file path=word/endnotes.xml><?xml version="1.0" encoding="utf-8"?>
+<w:endnotes xmlns:wpc="http://schemas.microsoft.com/office/word/2010/wordprocessingCanvas" xmlns:cx="http://schemas.microsoft.com/office/drawing/2014/chartex" xmlns:cx1="http://schemas.microsoft.com/office/drawing/2015/9/8/chartex" xmlns:cx2="http://schemas.microsoft.com/office/drawing/2015/10/21/chartex" xmlns:cx3="http://schemas.microsoft.com/office/drawing/2016/5/9/chartex" xmlns:cx4="http://schemas.microsoft.com/office/drawing/2016/5/10/chartex" xmlns:cx5="http://schemas.microsoft.com/office/drawing/2016/5/11/chartex" xmlns:cx6="http://schemas.microsoft.com/office/drawing/2016/5/12/chartex" xmlns:cx7="http://schemas.microsoft.com/office/drawing/2016/5/13/chartex" xmlns:cx8="http://schemas.microsoft.com/office/drawing/2016/5/14/chartex" xmlns:mc="http://schemas.openxmlformats.org/markup-compatibility/2006" xmlns:aink="http://schemas.microsoft.com/office/drawing/2016/ink" xmlns:am3d="http://schemas.microsoft.com/office/drawing/2017/model3d" xmlns:o="urn:schemas-microsoft-com:office:office" xmlns:r="http://schemas.openxmlformats.org/officeDocument/2006/relationships" xmlns:m="http://schemas.openxmlformats.org/officeDocument/2006/math" xmlns:v="urn:schemas-microsoft-com:vml" xmlns:wp14="http://schemas.microsoft.com/office/word/2010/wordprocessingDrawing" xmlns:wp="http://schemas.openxmlformats.org/drawingml/2006/wordprocessingDrawing" xmlns:w10="urn:schemas-microsoft-com:office:word" xmlns:w="http://schemas.openxmlformats.org/wordprocessingml/2006/main" xmlns:w14="http://schemas.microsoft.com/office/word/2010/wordml" xmlns:w15="http://schemas.microsoft.com/office/word/2012/wordml" xmlns:w16cid="http://schemas.microsoft.com/office/word/2016/wordml/cid" xmlns:w16se="http://schemas.microsoft.com/office/word/2015/wordml/symex" xmlns:wpg="http://schemas.microsoft.com/office/word/2010/wordprocessingGroup" xmlns:wpi="http://schemas.microsoft.com/office/word/2010/wordprocessingInk" xmlns:wne="http://schemas.microsoft.com/office/word/2006/wordml" xmlns:wps="http://schemas.microsoft.com/office/word/2010/wordprocessingShape" mc:Ignorable="w14 w15 w16se w16cid wp14">
+  <w:endnote w:type="separator" w:id="-1">
+    <w:p>
+      <w:pPr>
+        <w:spacing w:after="0" w:line="240" w:lineRule="auto"/>
+      </w:pPr>
+      <w:r>
+        <w:separator/>
+      </w:r>
+    </w:p>
+  </w:endnote>
+  <w:endnote w:type="continuationSeparator" w:id="0">
+    <w:p>
+      <w:pPr>
+        <w:spacing w:after="0" w:line="240" w:lineRule="auto"/>
+      </w:pPr>
+      <w:r>
+        <w:continuationSeparator/>
+      </w:r>
+    </w:p>
+  </w:endnote>
+</w:endnotes>
+</file>
+
+<file path=word/footer1.xml><?xml version="1.0" encoding="utf-8"?>
+<w:ftr xmlns:wpc="http://schemas.microsoft.com/office/word/2010/wordprocessingCanvas" xmlns:cx="http://schemas.microsoft.com/office/drawing/2014/chartex" xmlns:cx1="http://schemas.microsoft.com/office/drawing/2015/9/8/chartex" xmlns:cx2="http://schemas.microsoft.com/office/drawing/2015/10/21/chartex" xmlns:cx3="http://schemas.microsoft.com/office/drawing/2016/5/9/chartex" xmlns:cx4="http://schemas.microsoft.com/office/drawing/2016/5/10/chartex" xmlns:cx5="http://schemas.microsoft.com/office/drawing/2016/5/11/chartex" xmlns:cx6="http://schemas.microsoft.com/office/drawing/2016/5/12/chartex" xmlns:cx7="http://schemas.microsoft.com/office/drawing/2016/5/13/chartex" xmlns:cx8="http://schemas.microsoft.com/office/drawing/2016/5/14/chartex" xmlns:mc="http://schemas.openxmlformats.org/markup-compatibility/2006" xmlns:aink="http://schemas.microsoft.com/office/drawing/2016/ink" xmlns:am3d="http://schemas.microsoft.com/office/drawing/2017/model3d" xmlns:o="urn:schemas-microsoft-com:office:office" xmlns:r="http://schemas.openxmlformats.org/officeDocument/2006/relationships" xmlns:m="http://schemas.openxmlformats.org/officeDocument/2006/math" xmlns:v="urn:schemas-microsoft-com:vml" xmlns:wp14="http://schemas.microsoft.com/office/word/2010/wordprocessingDrawing" xmlns:wp="http://schemas.openxmlformats.org/drawingml/2006/wordprocessingDrawing" xmlns:w10="urn:schemas-microsoft-com:office:word" xmlns:w="http://schemas.openxmlformats.org/wordprocessingml/2006/main" xmlns:w14="http://schemas.microsoft.com/office/word/2010/wordml" xmlns:w15="http://schemas.microsoft.com/office/word/2012/wordml" xmlns:w16cid="http://schemas.microsoft.com/office/word/2016/wordml/cid" xmlns:w16se="http://schemas.microsoft.com/office/word/2015/wordml/symex" xmlns:wpg="http://schemas.microsoft.com/office/word/2010/wordprocessingGroup" xmlns:wpi="http://schemas.microsoft.com/office/word/2010/wordprocessingInk" xmlns:wne="http://schemas.microsoft.com/office/word/2006/wordml" xmlns:wps="http://schemas.microsoft.com/office/word/2010/wordprocessingShape" mc:Ignorable="w14 w15 w16se w16cid wp14">
+  <w:sdt>
+    <w:sdtPr>
+      <w:id w:val="-378390776"/>
+      <w:docPartObj>
+        <w:docPartGallery w:val="Page Numbers (Bottom of Page)"/>
+        <w:docPartUnique/>
+      </w:docPartObj>
+    </w:sdtPr>
+    <w:sdtEndPr>
+      <w:rPr>
+        <w:color w:val="7F7F7F" w:themeColor="background1" w:themeShade="7F"/>
+        <w:spacing w:val="60"/>
+      </w:rPr>
+    </w:sdtEndPr>
+    <w:sdtContent>
+      <w:p>
+        <w:pPr>
+          <w:pStyle w:val="Footer"/>
+          <w:pBdr>
+            <w:top w:val="single" w:sz="4" w:space="1" w:color="D9D9D9" w:themeColor="background1" w:themeShade="D9"/>
+          </w:pBdr>
+          <w:rPr>
+            <w:b/>
+            <w:bCs/>
+          </w:rPr>
+        </w:pPr>
+        <w:r>
+          <w:fldChar w:fldCharType="begin"/>
+        </w:r>
+        <w:r>
+          <w:instrText xml:space="preserve"> PAGE   \* MERGEFORMAT </w:instrText>
+        </w:r>
+        <w:r>
+          <w:fldChar w:fldCharType="separate"/>
+        </w:r>
+        <w:r>
+          <w:rPr>
+            <w:b/>
+            <w:bCs/>
+            <w:noProof/>
+          </w:rPr>
+          <w:t>2</w:t>
+        </w:r>
+        <w:r>
+          <w:rPr>
+            <w:b/>
+            <w:bCs/>
+            <w:noProof/>
+          </w:rPr>
+          <w:fldChar w:fldCharType="end"/>
+        </w:r>
+        <w:r>
+          <w:rPr>
+            <w:b/>
+            <w:bCs/>
+          </w:rPr>
+          <w:t xml:space="preserve"> | </w:t>
+        </w:r>
+        <w:r>
+          <w:rPr>
+            <w:color w:val="7F7F7F" w:themeColor="background1" w:themeShade="7F"/>
+            <w:spacing w:val="60"/>
+          </w:rPr>
+          <w:t>Page</w:t>
+        </w:r>
+        <w:r>
+          <w:rPr>
+            <w:color w:val="7F7F7F" w:themeColor="background1" w:themeShade="7F"/>
+            <w:spacing w:val="60"/>
+          </w:rPr>
+          <w:tab/>
+        </w:r>
+        <w:r>
+          <w:rPr>
+            <w:color w:val="7F7F7F" w:themeColor="background1" w:themeShade="7F"/>
+            <w:spacing w:val="60"/>
+          </w:rPr>
+          <w:tab/>
+        </w:r>
+      </w:p>
+    </w:sdtContent>
+  </w:sdt>
+  <w:p>
+    <w:pPr>
+      <w:pStyle w:val="Footer"/>
+    </w:pPr>
+  </w:p>
+</w:ftr>
+</file>
+
+<file path=word/footnotes.xml><?xml version="1.0" encoding="utf-8"?>
+<w:footnotes xmlns:wpc="http://schemas.microsoft.com/office/word/2010/wordprocessingCanvas" xmlns:cx="http://schemas.microsoft.com/office/drawing/2014/chartex" xmlns:cx1="http://schemas.microsoft.com/office/drawing/2015/9/8/chartex" xmlns:cx2="http://schemas.microsoft.com/office/drawing/2015/10/21/chartex" xmlns:cx3="http://schemas.microsoft.com/office/drawing/2016/5/9/chartex" xmlns:cx4="http://schemas.microsoft.com/office/drawing/2016/5/10/chartex" xmlns:cx5="http://schemas.microsoft.com/office/drawing/2016/5/11/chartex" xmlns:cx6="http://schemas.microsoft.com/office/drawing/2016/5/12/chartex" xmlns:cx7="http://schemas.microsoft.com/office/drawing/2016/5/13/chartex" xmlns:cx8="http://schemas.microsoft.com/office/drawing/2016/5/14/chartex" xmlns:mc="http://schemas.openxmlformats.org/markup-compatibility/2006" xmlns:aink="http://schemas.microsoft.com/office/drawing/2016/ink" xmlns:am3d="http://schemas.microsoft.com/office/drawing/2017/model3d" xmlns:o="urn:schemas-microsoft-com:office:office" xmlns:r="http://schemas.openxmlformats.org/officeDocument/2006/relationships" xmlns:m="http://schemas.openxmlformats.org/officeDocument/2006/math" xmlns:v="urn:schemas-microsoft-com:vml" xmlns:wp14="http://schemas.microsoft.com/office/word/2010/wordprocessingDrawing" xmlns:wp="http://schemas.openxmlformats.org/drawingml/2006/wordprocessingDrawing" xmlns:w10="urn:schemas-microsoft-com:office:word" xmlns:w="http://schemas.openxmlformats.org/wordprocessingml/2006/main" xmlns:w14="http://schemas.microsoft.com/office/word/2010/wordml" xmlns:w15="http://schemas.microsoft.com/office/word/2012/wordml" xmlns:w16cid="http://schemas.microsoft.com/office/word/2016/wordml/cid" xmlns:w16se="http://schemas.microsoft.com/office/word/2015/wordml/symex" xmlns:wpg="http://schemas.microsoft.com/office/word/2010/wordprocessingGroup" xmlns:wpi="http://schemas.microsoft.com/office/word/2010/wordprocessingInk" xmlns:wne="http://schemas.microsoft.com/office/word/2006/wordml" xmlns:wps="http://schemas.microsoft.com/office/word/2010/wordprocessingShape" mc:Ignorable="w14 w15 w16se w16cid wp14">
+  <w:footnote w:type="separator" w:id="-1">
+    <w:p>
+      <w:pPr>
+        <w:spacing w:after="0" w:line="240" w:lineRule="auto"/>
+      </w:pPr>
+      <w:r>
+        <w:separator/>
+      </w:r>
+    </w:p>
+  </w:footnote>
+  <w:footnote w:type="continuationSeparator" w:id="0">
+    <w:p>
+      <w:pPr>
+        <w:spacing w:after="0" w:line="240" w:lineRule="auto"/>
+      </w:pPr>
+      <w:r>
+        <w:continuationSeparator/>
+      </w:r>
+    </w:p>
+  </w:footnote>
+</w:footnotes>
+</file>
+
+<file path=word/header1.xml><?xml version="1.0" encoding="utf-8"?>
+<w:hdr xmlns:wpc="http://schemas.microsoft.com/office/word/2010/wordprocessingCanvas" xmlns:cx="http://schemas.microsoft.com/office/drawing/2014/chartex" xmlns:cx1="http://schemas.microsoft.com/office/drawing/2015/9/8/chartex" xmlns:cx2="http://schemas.microsoft.com/office/drawing/2015/10/21/chartex" xmlns:cx3="http://schemas.microsoft.com/office/drawing/2016/5/9/chartex" xmlns:cx4="http://schemas.microsoft.com/office/drawing/2016/5/10/chartex" xmlns:cx5="http://schemas.microsoft.com/office/drawing/2016/5/11/chartex" xmlns:cx6="http://schemas.microsoft.com/office/drawing/2016/5/12/chartex" xmlns:cx7="http://schemas.microsoft.com/office/drawing/2016/5/13/chartex" xmlns:cx8="http://schemas.microsoft.com/office/drawing/2016/5/14/chartex" xmlns:mc="http://schemas.openxmlformats.org/markup-compatibility/2006" xmlns:aink="http://schemas.microsoft.com/office/drawing/2016/ink" xmlns:am3d="http://schemas.microsoft.com/office/drawing/2017/model3d" xmlns:o="urn:schemas-microsoft-com:office:office" xmlns:r="http://schemas.openxmlformats.org/officeDocument/2006/relationships" xmlns:m="http://schemas.openxmlformats.org/officeDocument/2006/math" xmlns:v="urn:schemas-microsoft-com:vml" xmlns:wp14="http://schemas.microsoft.com/office/word/2010/wordprocessingDrawing" xmlns:wp="http://schemas.openxmlformats.org/drawingml/2006/wordprocessingDrawing" xmlns:w10="urn:schemas-microsoft-com:office:word" xmlns:w="http://schemas.openxmlformats.org/wordprocessingml/2006/main" xmlns:w14="http://schemas.microsoft.com/office/word/2010/wordml" xmlns:w15="http://schemas.microsoft.com/office/word/2012/wordml" xmlns:w16cid="http://schemas.microsoft.com/office/word/2016/wordml/cid" xmlns:w16se="http://schemas.microsoft.com/office/word/2015/wordml/symex" xmlns:wpg="http://schemas.microsoft.com/office/word/2010/wordprocessingGroup" xmlns:wpi="http://schemas.microsoft.com/office/word/2010/wordprocessingInk" xmlns:wne="http://schemas.microsoft.com/office/word/2006/wordml" xmlns:wps="http://schemas.microsoft.com/office/word/2010/wordprocessingShape" mc:Ignorable="w14 w15 w16se w16cid wp14">
+  <w:p>
+    <w:pPr>
+      <w:pStyle w:val="Header"/>
+    </w:pPr>
+    <w:r>
+      <w:t>John Huynh</w:t>
+    </w:r>
+    <w:r>
+      <w:tab/>
+    </w:r>
+    <w:r>
+      <w:tab/>
+      <w:t>n9154566</w:t>
+    </w:r>
+  </w:p>
+</w:hdr>
 </file>
 
 <file path=word/styles.xml><?xml version="1.0" encoding="utf-8"?>
@@ -3098,10 +4886,51 @@
       <w:szCs w:val="24"/>
     </w:rPr>
   </w:style>
+  <w:style w:type="paragraph" w:styleId="Heading4">
+    <w:name w:val="heading 4"/>
+    <w:basedOn w:val="Normal"/>
+    <w:next w:val="Normal"/>
+    <w:link w:val="Heading4Char"/>
+    <w:uiPriority w:val="9"/>
+    <w:unhideWhenUsed/>
+    <w:qFormat/>
+    <w:rsid w:val="009D47A2"/>
+    <w:pPr>
+      <w:keepNext/>
+      <w:keepLines/>
+      <w:spacing w:before="40" w:after="0"/>
+      <w:outlineLvl w:val="3"/>
+    </w:pPr>
+    <w:rPr>
+      <w:rFonts w:asciiTheme="majorHAnsi" w:eastAsiaTheme="majorEastAsia" w:hAnsiTheme="majorHAnsi" w:cstheme="majorBidi"/>
+      <w:i/>
+      <w:iCs/>
+      <w:color w:val="2F5496" w:themeColor="accent1" w:themeShade="BF"/>
+    </w:rPr>
+  </w:style>
+  <w:style w:type="paragraph" w:styleId="Heading5">
+    <w:name w:val="heading 5"/>
+    <w:basedOn w:val="Normal"/>
+    <w:next w:val="Normal"/>
+    <w:link w:val="Heading5Char"/>
+    <w:uiPriority w:val="9"/>
+    <w:unhideWhenUsed/>
+    <w:qFormat/>
+    <w:rsid w:val="00C57137"/>
+    <w:pPr>
+      <w:keepNext/>
+      <w:keepLines/>
+      <w:spacing w:before="40" w:after="0"/>
+      <w:outlineLvl w:val="4"/>
+    </w:pPr>
+    <w:rPr>
+      <w:rFonts w:asciiTheme="majorHAnsi" w:eastAsiaTheme="majorEastAsia" w:hAnsiTheme="majorHAnsi" w:cstheme="majorBidi"/>
+      <w:color w:val="2F5496" w:themeColor="accent1" w:themeShade="BF"/>
+    </w:rPr>
+  </w:style>
   <w:style w:type="character" w:default="1" w:styleId="DefaultParagraphFont">
     <w:name w:val="Default Paragraph Font"/>
     <w:uiPriority w:val="1"/>
-    <w:semiHidden/>
     <w:unhideWhenUsed/>
   </w:style>
   <w:style w:type="table" w:default="1" w:styleId="TableNormal">
@@ -3211,6 +5040,93 @@
       <w:sz w:val="24"/>
       <w:szCs w:val="24"/>
     </w:rPr>
+  </w:style>
+  <w:style w:type="character" w:customStyle="1" w:styleId="Heading4Char">
+    <w:name w:val="Heading 4 Char"/>
+    <w:basedOn w:val="DefaultParagraphFont"/>
+    <w:link w:val="Heading4"/>
+    <w:uiPriority w:val="9"/>
+    <w:rsid w:val="009D47A2"/>
+    <w:rPr>
+      <w:rFonts w:asciiTheme="majorHAnsi" w:eastAsiaTheme="majorEastAsia" w:hAnsiTheme="majorHAnsi" w:cstheme="majorBidi"/>
+      <w:i/>
+      <w:iCs/>
+      <w:color w:val="2F5496" w:themeColor="accent1" w:themeShade="BF"/>
+    </w:rPr>
+  </w:style>
+  <w:style w:type="character" w:customStyle="1" w:styleId="Heading5Char">
+    <w:name w:val="Heading 5 Char"/>
+    <w:basedOn w:val="DefaultParagraphFont"/>
+    <w:link w:val="Heading5"/>
+    <w:uiPriority w:val="9"/>
+    <w:rsid w:val="00C57137"/>
+    <w:rPr>
+      <w:rFonts w:asciiTheme="majorHAnsi" w:eastAsiaTheme="majorEastAsia" w:hAnsiTheme="majorHAnsi" w:cstheme="majorBidi"/>
+      <w:color w:val="2F5496" w:themeColor="accent1" w:themeShade="BF"/>
+    </w:rPr>
+  </w:style>
+  <w:style w:type="table" w:styleId="TableGrid">
+    <w:name w:val="Table Grid"/>
+    <w:basedOn w:val="TableNormal"/>
+    <w:uiPriority w:val="39"/>
+    <w:rsid w:val="00033037"/>
+    <w:pPr>
+      <w:spacing w:after="0" w:line="240" w:lineRule="auto"/>
+    </w:pPr>
+    <w:tblPr>
+      <w:tblBorders>
+        <w:top w:val="single" w:sz="4" w:space="0" w:color="auto"/>
+        <w:left w:val="single" w:sz="4" w:space="0" w:color="auto"/>
+        <w:bottom w:val="single" w:sz="4" w:space="0" w:color="auto"/>
+        <w:right w:val="single" w:sz="4" w:space="0" w:color="auto"/>
+        <w:insideH w:val="single" w:sz="4" w:space="0" w:color="auto"/>
+        <w:insideV w:val="single" w:sz="4" w:space="0" w:color="auto"/>
+      </w:tblBorders>
+    </w:tblPr>
+  </w:style>
+  <w:style w:type="paragraph" w:styleId="Header">
+    <w:name w:val="header"/>
+    <w:basedOn w:val="Normal"/>
+    <w:link w:val="HeaderChar"/>
+    <w:uiPriority w:val="99"/>
+    <w:unhideWhenUsed/>
+    <w:rsid w:val="00FC2670"/>
+    <w:pPr>
+      <w:tabs>
+        <w:tab w:val="center" w:pos="4513"/>
+        <w:tab w:val="right" w:pos="9026"/>
+      </w:tabs>
+      <w:spacing w:after="0" w:line="240" w:lineRule="auto"/>
+    </w:pPr>
+  </w:style>
+  <w:style w:type="character" w:customStyle="1" w:styleId="HeaderChar">
+    <w:name w:val="Header Char"/>
+    <w:basedOn w:val="DefaultParagraphFont"/>
+    <w:link w:val="Header"/>
+    <w:uiPriority w:val="99"/>
+    <w:rsid w:val="00FC2670"/>
+  </w:style>
+  <w:style w:type="paragraph" w:styleId="Footer">
+    <w:name w:val="footer"/>
+    <w:basedOn w:val="Normal"/>
+    <w:link w:val="FooterChar"/>
+    <w:uiPriority w:val="99"/>
+    <w:unhideWhenUsed/>
+    <w:rsid w:val="00FC2670"/>
+    <w:pPr>
+      <w:tabs>
+        <w:tab w:val="center" w:pos="4513"/>
+        <w:tab w:val="right" w:pos="9026"/>
+      </w:tabs>
+      <w:spacing w:after="0" w:line="240" w:lineRule="auto"/>
+    </w:pPr>
+  </w:style>
+  <w:style w:type="character" w:customStyle="1" w:styleId="FooterChar">
+    <w:name w:val="Footer Char"/>
+    <w:basedOn w:val="DefaultParagraphFont"/>
+    <w:link w:val="Footer"/>
+    <w:uiPriority w:val="99"/>
+    <w:rsid w:val="00FC2670"/>
   </w:style>
 </w:styles>
 </file>
@@ -3515,7 +5431,7 @@
 </file>
 
 <file path=customXml/itemProps1.xml><?xml version="1.0" encoding="utf-8"?>
-<ds:datastoreItem xmlns:ds="http://schemas.openxmlformats.org/officeDocument/2006/customXml" ds:itemID="{ADA2D63E-F474-472E-92C2-DAB17193B647}">
+<ds:datastoreItem xmlns:ds="http://schemas.openxmlformats.org/officeDocument/2006/customXml" ds:itemID="{8E081F79-00E9-4D38-9FC1-944E44985BCE}">
   <ds:schemaRefs>
     <ds:schemaRef ds:uri="http://schemas.openxmlformats.org/officeDocument/2006/bibliography"/>
   </ds:schemaRefs>

</xml_diff>